<commit_message>
Atualizado ficheiro do texto da normalização
</commit_message>
<xml_diff>
--- a/TP1/TP1-Normalização.docx
+++ b/TP1/TP1-Normalização.docx
@@ -121,7 +121,49 @@
           <w:szCs w:val="24"/>
           <w:lang w:val="pt-PT"/>
         </w:rPr>
-        <w:t xml:space="preserve">os ajudar a seguir os sete passos </w:t>
+        <w:t xml:space="preserve">os ajudar a seguir os quatro primeiros </w:t>
+      </w:r>
+      <w:r>
+        <w:rPr>
+          <w:rFonts w:hAnsiTheme="minorHAnsi" w:cstheme="minorHAnsi"/>
+          <w:iCs/>
+          <w:sz w:val="24"/>
+          <w:szCs w:val="24"/>
+          <w:lang w:val="pt-PT"/>
+        </w:rPr>
+        <w:t xml:space="preserve">passos </w:t>
+      </w:r>
+      <w:r>
+        <w:rPr>
+          <w:rFonts w:hAnsiTheme="minorHAnsi" w:cstheme="minorHAnsi"/>
+          <w:iCs/>
+          <w:sz w:val="24"/>
+          <w:szCs w:val="24"/>
+          <w:lang w:val="pt-PT"/>
+        </w:rPr>
+        <w:t>(</w:t>
+      </w:r>
+      <w:proofErr w:type="spellStart"/>
+      <w:r>
+        <w:rPr>
+          <w:rFonts w:hAnsiTheme="minorHAnsi" w:cstheme="minorHAnsi"/>
+          <w:iCs/>
+          <w:sz w:val="24"/>
+          <w:szCs w:val="24"/>
+          <w:lang w:val="pt-PT"/>
+        </w:rPr>
+        <w:t>exectuando</w:t>
+      </w:r>
+      <w:proofErr w:type="spellEnd"/>
+      <w:r>
+        <w:rPr>
+          <w:rFonts w:hAnsiTheme="minorHAnsi" w:cstheme="minorHAnsi"/>
+          <w:iCs/>
+          <w:sz w:val="24"/>
+          <w:szCs w:val="24"/>
+          <w:lang w:val="pt-PT"/>
+        </w:rPr>
+        <w:t xml:space="preserve"> a normalização avançada) </w:t>
       </w:r>
       <w:r>
         <w:rPr>
@@ -506,19 +548,7 @@
           <w:szCs w:val="24"/>
           <w:lang w:val="pt-PT"/>
         </w:rPr>
-        <w:t>, tínhamos já co</w:t>
-      </w:r>
-      <w:bookmarkStart w:id="0" w:name="_GoBack"/>
-      <w:bookmarkEnd w:id="0"/>
-      <w:r>
-        <w:rPr>
-          <w:rFonts w:hAnsiTheme="minorHAnsi" w:cstheme="minorHAnsi"/>
-          <w:iCs/>
-          <w:sz w:val="24"/>
-          <w:szCs w:val="24"/>
-          <w:lang w:val="pt-PT"/>
-        </w:rPr>
-        <w:t xml:space="preserve">ncluído o modelo conceptual do nosso sistema, bem como um primeiro esboço do modelo lógico que foi alvo de um povoamento </w:t>
+        <w:t xml:space="preserve">, tínhamos já concluído o modelo conceptual do nosso sistema, bem como um primeiro esboço do modelo lógico que foi alvo de um povoamento </w:t>
       </w:r>
       <w:r>
         <w:rPr>
@@ -643,26 +673,26 @@
           <w:noProof/>
         </w:rPr>
         <w:drawing>
-          <wp:anchor distT="0" distB="0" distL="114300" distR="114300" simplePos="0" relativeHeight="251661312" behindDoc="1" locked="0" layoutInCell="1" allowOverlap="1">
+          <wp:anchor distT="0" distB="0" distL="114300" distR="114300" simplePos="0" relativeHeight="251689984" behindDoc="1" locked="0" layoutInCell="1" allowOverlap="1">
             <wp:simplePos x="0" y="0"/>
             <wp:positionH relativeFrom="margin">
               <wp:align>left</wp:align>
             </wp:positionH>
             <wp:positionV relativeFrom="paragraph">
-              <wp:posOffset>1608455</wp:posOffset>
+              <wp:posOffset>155575</wp:posOffset>
             </wp:positionV>
-            <wp:extent cx="2766060" cy="1010285"/>
+            <wp:extent cx="3474720" cy="1107514"/>
             <wp:effectExtent l="0" t="0" r="0" b="0"/>
             <wp:wrapTight wrapText="bothSides">
               <wp:wrapPolygon edited="0">
                 <wp:start x="0" y="0"/>
                 <wp:lineTo x="0" y="21179"/>
-                <wp:lineTo x="21421" y="21179"/>
-                <wp:lineTo x="21421" y="0"/>
+                <wp:lineTo x="21434" y="21179"/>
+                <wp:lineTo x="21434" y="0"/>
                 <wp:lineTo x="0" y="0"/>
               </wp:wrapPolygon>
             </wp:wrapTight>
-            <wp:docPr id="4" name="Imagem 4"/>
+            <wp:docPr id="15" name="Imagem 15"/>
             <wp:cNvGraphicFramePr>
               <a:graphicFrameLocks xmlns:a="http://schemas.openxmlformats.org/drawingml/2006/main" noChangeAspect="1"/>
             </wp:cNvGraphicFramePr>
@@ -688,7 +718,7 @@
                   <pic:spPr>
                     <a:xfrm>
                       <a:off x="0" y="0"/>
-                      <a:ext cx="2766060" cy="1010285"/>
+                      <a:ext cx="3474720" cy="1107514"/>
                     </a:xfrm>
                     <a:prstGeom prst="rect">
                       <a:avLst/>
@@ -706,6 +736,117 @@
           </wp:anchor>
         </w:drawing>
       </w:r>
+    </w:p>
+    <w:p>
+      <w:pPr>
+        <w:autoSpaceDE w:val="0"/>
+        <w:autoSpaceDN w:val="0"/>
+        <w:adjustRightInd w:val="0"/>
+        <w:spacing w:after="0" w:line="240" w:lineRule="auto"/>
+        <w:ind w:firstLine="720"/>
+        <w:jc w:val="both"/>
+        <w:rPr>
+          <w:rFonts w:hAnsiTheme="minorHAnsi" w:cstheme="minorHAnsi"/>
+          <w:iCs/>
+          <w:sz w:val="24"/>
+          <w:szCs w:val="24"/>
+          <w:lang w:val="pt-PT"/>
+        </w:rPr>
+      </w:pPr>
+    </w:p>
+    <w:p>
+      <w:pPr>
+        <w:autoSpaceDE w:val="0"/>
+        <w:autoSpaceDN w:val="0"/>
+        <w:adjustRightInd w:val="0"/>
+        <w:spacing w:after="0" w:line="240" w:lineRule="auto"/>
+        <w:jc w:val="both"/>
+        <w:rPr>
+          <w:rFonts w:hAnsiTheme="minorHAnsi" w:cstheme="minorHAnsi"/>
+          <w:b/>
+          <w:iCs/>
+          <w:sz w:val="24"/>
+          <w:szCs w:val="24"/>
+          <w:u w:val="single"/>
+          <w:lang w:val="pt-PT"/>
+        </w:rPr>
+      </w:pPr>
+    </w:p>
+    <w:p>
+      <w:pPr>
+        <w:autoSpaceDE w:val="0"/>
+        <w:autoSpaceDN w:val="0"/>
+        <w:adjustRightInd w:val="0"/>
+        <w:spacing w:after="0" w:line="240" w:lineRule="auto"/>
+        <w:jc w:val="both"/>
+        <w:rPr>
+          <w:rFonts w:hAnsiTheme="minorHAnsi" w:cstheme="minorHAnsi"/>
+          <w:b/>
+          <w:iCs/>
+          <w:sz w:val="24"/>
+          <w:szCs w:val="24"/>
+          <w:u w:val="single"/>
+          <w:lang w:val="pt-PT"/>
+        </w:rPr>
+      </w:pPr>
+    </w:p>
+    <w:p>
+      <w:pPr>
+        <w:autoSpaceDE w:val="0"/>
+        <w:autoSpaceDN w:val="0"/>
+        <w:adjustRightInd w:val="0"/>
+        <w:spacing w:after="0" w:line="240" w:lineRule="auto"/>
+        <w:jc w:val="both"/>
+        <w:rPr>
+          <w:rFonts w:hAnsiTheme="minorHAnsi" w:cstheme="minorHAnsi"/>
+          <w:b/>
+          <w:iCs/>
+          <w:sz w:val="24"/>
+          <w:szCs w:val="24"/>
+          <w:u w:val="single"/>
+          <w:lang w:val="pt-PT"/>
+        </w:rPr>
+      </w:pPr>
+    </w:p>
+    <w:p>
+      <w:pPr>
+        <w:pStyle w:val="PargrafodaLista"/>
+        <w:autoSpaceDE w:val="0"/>
+        <w:autoSpaceDN w:val="0"/>
+        <w:adjustRightInd w:val="0"/>
+        <w:spacing w:after="0" w:line="240" w:lineRule="auto"/>
+        <w:ind w:left="1080"/>
+        <w:jc w:val="both"/>
+        <w:rPr>
+          <w:rFonts w:hAnsiTheme="minorHAnsi" w:cstheme="minorHAnsi"/>
+          <w:b/>
+          <w:iCs/>
+          <w:sz w:val="24"/>
+          <w:szCs w:val="24"/>
+          <w:u w:val="single"/>
+          <w:lang w:val="pt-PT"/>
+        </w:rPr>
+      </w:pPr>
+    </w:p>
+    <w:p>
+      <w:pPr>
+        <w:pStyle w:val="PargrafodaLista"/>
+        <w:autoSpaceDE w:val="0"/>
+        <w:autoSpaceDN w:val="0"/>
+        <w:adjustRightInd w:val="0"/>
+        <w:spacing w:after="0" w:line="240" w:lineRule="auto"/>
+        <w:ind w:left="1080"/>
+        <w:jc w:val="both"/>
+        <w:rPr>
+          <w:rFonts w:hAnsiTheme="minorHAnsi" w:cstheme="minorHAnsi"/>
+          <w:b/>
+          <w:iCs/>
+          <w:sz w:val="24"/>
+          <w:szCs w:val="24"/>
+          <w:u w:val="single"/>
+          <w:lang w:val="pt-PT"/>
+        </w:rPr>
+      </w:pPr>
       <w:r>
         <w:rPr>
           <w:noProof/>
@@ -719,16 +860,16 @@
                   <wp:align>left</wp:align>
                 </wp:positionH>
                 <wp:positionV relativeFrom="paragraph">
-                  <wp:posOffset>1345565</wp:posOffset>
+                  <wp:posOffset>106045</wp:posOffset>
                 </wp:positionV>
-                <wp:extent cx="5400040" cy="457200"/>
-                <wp:effectExtent l="0" t="0" r="0" b="0"/>
+                <wp:extent cx="3406140" cy="457200"/>
+                <wp:effectExtent l="0" t="0" r="3810" b="0"/>
                 <wp:wrapTight wrapText="bothSides">
                   <wp:wrapPolygon edited="0">
                     <wp:start x="0" y="0"/>
                     <wp:lineTo x="0" y="20700"/>
-                    <wp:lineTo x="21488" y="20700"/>
-                    <wp:lineTo x="21488" y="0"/>
+                    <wp:lineTo x="21503" y="20700"/>
+                    <wp:lineTo x="21503" y="0"/>
                     <wp:lineTo x="0" y="0"/>
                   </wp:wrapPolygon>
                 </wp:wrapTight>
@@ -741,7 +882,7 @@
                       <wps:spPr>
                         <a:xfrm>
                           <a:off x="0" y="0"/>
-                          <a:ext cx="5400040" cy="457200"/>
+                          <a:ext cx="3406140" cy="457200"/>
                         </a:xfrm>
                         <a:prstGeom prst="rect">
                           <a:avLst/>
@@ -809,6 +950,9 @@
                     </wps:wsp>
                   </a:graphicData>
                 </a:graphic>
+                <wp14:sizeRelH relativeFrom="margin">
+                  <wp14:pctWidth>0</wp14:pctWidth>
+                </wp14:sizeRelH>
               </wp:anchor>
             </w:drawing>
           </mc:Choice>
@@ -818,7 +962,7 @@
                 <v:stroke joinstyle="miter"/>
                 <v:path gradientshapeok="t" o:connecttype="rect"/>
               </v:shapetype>
-              <v:shape id="Caixa de texto 3" o:spid="_x0000_s1026" type="#_x0000_t202" style="position:absolute;left:0;text-align:left;margin-left:0;margin-top:105.95pt;width:425.2pt;height:36pt;z-index:-251656192;visibility:visible;mso-wrap-style:square;mso-wrap-distance-left:9pt;mso-wrap-distance-top:0;mso-wrap-distance-right:9pt;mso-wrap-distance-bottom:0;mso-position-horizontal:left;mso-position-horizontal-relative:margin;mso-position-vertical:absolute;mso-position-vertical-relative:text;v-text-anchor:top" o:gfxdata="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" stroked="f">
+              <v:shape id="Caixa de texto 3" o:spid="_x0000_s1026" type="#_x0000_t202" style="position:absolute;left:0;text-align:left;margin-left:0;margin-top:8.35pt;width:268.2pt;height:36pt;z-index:-251656192;visibility:visible;mso-wrap-style:square;mso-width-percent:0;mso-wrap-distance-left:9pt;mso-wrap-distance-top:0;mso-wrap-distance-right:9pt;mso-wrap-distance-bottom:0;mso-position-horizontal:left;mso-position-horizontal-relative:margin;mso-position-vertical:absolute;mso-position-vertical-relative:text;mso-width-percent:0;mso-width-relative:margin;v-text-anchor:top" o:gfxdata="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" stroked="f">
                 <v:textbox inset="0,0,0,0">
                   <w:txbxContent>
                     <w:p>
@@ -875,194 +1019,75 @@
       <w:r>
         <w:rPr>
           <w:noProof/>
+          <w:lang w:val="pt-PT"/>
+        </w:rPr>
+        <w:t xml:space="preserve"> </w:t>
+      </w:r>
+    </w:p>
+    <w:p>
+      <w:pPr>
+        <w:pStyle w:val="PargrafodaLista"/>
+        <w:autoSpaceDE w:val="0"/>
+        <w:autoSpaceDN w:val="0"/>
+        <w:adjustRightInd w:val="0"/>
+        <w:spacing w:after="0" w:line="240" w:lineRule="auto"/>
+        <w:ind w:left="1080"/>
+        <w:jc w:val="both"/>
+        <w:rPr>
+          <w:rFonts w:hAnsiTheme="minorHAnsi" w:cstheme="minorHAnsi"/>
+          <w:b/>
+          <w:iCs/>
+          <w:sz w:val="24"/>
+          <w:szCs w:val="24"/>
+          <w:u w:val="single"/>
+          <w:lang w:val="pt-PT"/>
+        </w:rPr>
+      </w:pPr>
+    </w:p>
+    <w:p>
+      <w:pPr>
+        <w:pStyle w:val="PargrafodaLista"/>
+        <w:autoSpaceDE w:val="0"/>
+        <w:autoSpaceDN w:val="0"/>
+        <w:adjustRightInd w:val="0"/>
+        <w:spacing w:after="0" w:line="240" w:lineRule="auto"/>
+        <w:ind w:left="1080"/>
+        <w:jc w:val="both"/>
+        <w:rPr>
+          <w:rFonts w:hAnsiTheme="minorHAnsi" w:cstheme="minorHAnsi"/>
+          <w:b/>
+          <w:iCs/>
+          <w:sz w:val="24"/>
+          <w:szCs w:val="24"/>
+          <w:u w:val="single"/>
+          <w:lang w:val="pt-PT"/>
+        </w:rPr>
+      </w:pPr>
+      <w:r>
+        <w:rPr>
+          <w:noProof/>
         </w:rPr>
         <w:drawing>
-          <wp:anchor distT="0" distB="0" distL="114300" distR="114300" simplePos="0" relativeHeight="251658240" behindDoc="1" locked="0" layoutInCell="1" allowOverlap="1">
+          <wp:anchor distT="0" distB="0" distL="114300" distR="114300" simplePos="0" relativeHeight="251661312" behindDoc="1" locked="0" layoutInCell="1" allowOverlap="1">
             <wp:simplePos x="0" y="0"/>
             <wp:positionH relativeFrom="margin">
-              <wp:align>left</wp:align>
+              <wp:posOffset>0</wp:posOffset>
             </wp:positionH>
             <wp:positionV relativeFrom="paragraph">
-              <wp:posOffset>238760</wp:posOffset>
+              <wp:posOffset>12065</wp:posOffset>
             </wp:positionV>
-            <wp:extent cx="5400040" cy="1111885"/>
+            <wp:extent cx="2766060" cy="1010285"/>
             <wp:effectExtent l="0" t="0" r="0" b="0"/>
             <wp:wrapTight wrapText="bothSides">
               <wp:wrapPolygon edited="0">
                 <wp:start x="0" y="0"/>
-                <wp:lineTo x="0" y="21094"/>
-                <wp:lineTo x="21488" y="21094"/>
-                <wp:lineTo x="21488" y="0"/>
+                <wp:lineTo x="0" y="21179"/>
+                <wp:lineTo x="21421" y="21179"/>
+                <wp:lineTo x="21421" y="0"/>
                 <wp:lineTo x="0" y="0"/>
               </wp:wrapPolygon>
             </wp:wrapTight>
-            <wp:docPr id="1" name="Imagem 1"/>
-            <wp:cNvGraphicFramePr>
-              <a:graphicFrameLocks xmlns:a="http://schemas.openxmlformats.org/drawingml/2006/main" noChangeAspect="1"/>
-            </wp:cNvGraphicFramePr>
-            <a:graphic xmlns:a="http://schemas.openxmlformats.org/drawingml/2006/main">
-              <a:graphicData uri="http://schemas.openxmlformats.org/drawingml/2006/picture">
-                <pic:pic xmlns:pic="http://schemas.openxmlformats.org/drawingml/2006/picture">
-                  <pic:nvPicPr>
-                    <pic:cNvPr id="1" name=""/>
-                    <pic:cNvPicPr/>
-                  </pic:nvPicPr>
-                  <pic:blipFill rotWithShape="1">
-                    <a:blip r:embed="rId6">
-                      <a:extLst>
-                        <a:ext uri="{28A0092B-C50C-407E-A947-70E740481C1C}">
-                          <a14:useLocalDpi xmlns:a14="http://schemas.microsoft.com/office/drawing/2010/main" val="0"/>
-                        </a:ext>
-                      </a:extLst>
-                    </a:blip>
-                    <a:srcRect t="3950"/>
-                    <a:stretch/>
-                  </pic:blipFill>
-                  <pic:spPr bwMode="auto">
-                    <a:xfrm>
-                      <a:off x="0" y="0"/>
-                      <a:ext cx="5400040" cy="1111885"/>
-                    </a:xfrm>
-                    <a:prstGeom prst="rect">
-                      <a:avLst/>
-                    </a:prstGeom>
-                    <a:ln>
-                      <a:noFill/>
-                    </a:ln>
-                    <a:extLst>
-                      <a:ext uri="{53640926-AAD7-44D8-BBD7-CCE9431645EC}">
-                        <a14:shadowObscured xmlns:a14="http://schemas.microsoft.com/office/drawing/2010/main"/>
-                      </a:ext>
-                    </a:extLst>
-                  </pic:spPr>
-                </pic:pic>
-              </a:graphicData>
-            </a:graphic>
-            <wp14:sizeRelH relativeFrom="page">
-              <wp14:pctWidth>0</wp14:pctWidth>
-            </wp14:sizeRelH>
-            <wp14:sizeRelV relativeFrom="page">
-              <wp14:pctHeight>0</wp14:pctHeight>
-            </wp14:sizeRelV>
-          </wp:anchor>
-        </w:drawing>
-      </w:r>
-    </w:p>
-    <w:p>
-      <w:pPr>
-        <w:autoSpaceDE w:val="0"/>
-        <w:autoSpaceDN w:val="0"/>
-        <w:adjustRightInd w:val="0"/>
-        <w:spacing w:after="0" w:line="240" w:lineRule="auto"/>
-        <w:ind w:firstLine="720"/>
-        <w:jc w:val="both"/>
-        <w:rPr>
-          <w:rFonts w:hAnsiTheme="minorHAnsi" w:cstheme="minorHAnsi"/>
-          <w:iCs/>
-          <w:sz w:val="24"/>
-          <w:szCs w:val="24"/>
-          <w:lang w:val="pt-PT"/>
-        </w:rPr>
-      </w:pPr>
-    </w:p>
-    <w:p>
-      <w:pPr>
-        <w:autoSpaceDE w:val="0"/>
-        <w:autoSpaceDN w:val="0"/>
-        <w:adjustRightInd w:val="0"/>
-        <w:spacing w:after="0" w:line="240" w:lineRule="auto"/>
-        <w:jc w:val="both"/>
-        <w:rPr>
-          <w:rFonts w:hAnsiTheme="minorHAnsi" w:cstheme="minorHAnsi"/>
-          <w:b/>
-          <w:iCs/>
-          <w:sz w:val="24"/>
-          <w:szCs w:val="24"/>
-          <w:u w:val="single"/>
-          <w:lang w:val="pt-PT"/>
-        </w:rPr>
-      </w:pPr>
-    </w:p>
-    <w:p>
-      <w:pPr>
-        <w:autoSpaceDE w:val="0"/>
-        <w:autoSpaceDN w:val="0"/>
-        <w:adjustRightInd w:val="0"/>
-        <w:spacing w:after="0" w:line="240" w:lineRule="auto"/>
-        <w:jc w:val="both"/>
-        <w:rPr>
-          <w:rFonts w:hAnsiTheme="minorHAnsi" w:cstheme="minorHAnsi"/>
-          <w:b/>
-          <w:iCs/>
-          <w:sz w:val="24"/>
-          <w:szCs w:val="24"/>
-          <w:u w:val="single"/>
-          <w:lang w:val="pt-PT"/>
-        </w:rPr>
-      </w:pPr>
-    </w:p>
-    <w:p>
-      <w:pPr>
-        <w:autoSpaceDE w:val="0"/>
-        <w:autoSpaceDN w:val="0"/>
-        <w:adjustRightInd w:val="0"/>
-        <w:spacing w:after="0" w:line="240" w:lineRule="auto"/>
-        <w:jc w:val="both"/>
-        <w:rPr>
-          <w:rFonts w:hAnsiTheme="minorHAnsi" w:cstheme="minorHAnsi"/>
-          <w:b/>
-          <w:iCs/>
-          <w:sz w:val="24"/>
-          <w:szCs w:val="24"/>
-          <w:u w:val="single"/>
-          <w:lang w:val="pt-PT"/>
-        </w:rPr>
-      </w:pPr>
-    </w:p>
-    <w:p>
-      <w:pPr>
-        <w:pStyle w:val="PargrafodaLista"/>
-        <w:autoSpaceDE w:val="0"/>
-        <w:autoSpaceDN w:val="0"/>
-        <w:adjustRightInd w:val="0"/>
-        <w:spacing w:after="0" w:line="240" w:lineRule="auto"/>
-        <w:ind w:left="1080"/>
-        <w:jc w:val="both"/>
-        <w:rPr>
-          <w:rFonts w:hAnsiTheme="minorHAnsi" w:cstheme="minorHAnsi"/>
-          <w:b/>
-          <w:iCs/>
-          <w:sz w:val="24"/>
-          <w:szCs w:val="24"/>
-          <w:u w:val="single"/>
-          <w:lang w:val="pt-PT"/>
-        </w:rPr>
-      </w:pPr>
-      <w:r>
-        <w:rPr>
-          <w:noProof/>
-        </w:rPr>
-        <w:drawing>
-          <wp:anchor distT="0" distB="0" distL="114300" distR="114300" simplePos="0" relativeHeight="251667456" behindDoc="1" locked="0" layoutInCell="1" allowOverlap="1">
-            <wp:simplePos x="0" y="0"/>
-            <wp:positionH relativeFrom="margin">
-              <wp:align>left</wp:align>
-            </wp:positionH>
-            <wp:positionV relativeFrom="paragraph">
-              <wp:posOffset>1699260</wp:posOffset>
-            </wp:positionV>
-            <wp:extent cx="5400040" cy="891540"/>
-            <wp:effectExtent l="0" t="0" r="0" b="3810"/>
-            <wp:wrapTight wrapText="bothSides">
-              <wp:wrapPolygon edited="0">
-                <wp:start x="0" y="0"/>
-                <wp:lineTo x="0" y="21231"/>
-                <wp:lineTo x="21488" y="21231"/>
-                <wp:lineTo x="21488" y="0"/>
-                <wp:lineTo x="0" y="0"/>
-              </wp:wrapPolygon>
-            </wp:wrapTight>
-            <wp:docPr id="8" name="Imagem 8"/>
+            <wp:docPr id="4" name="Imagem 4"/>
             <wp:cNvGraphicFramePr>
               <a:graphicFrameLocks xmlns:a="http://schemas.openxmlformats.org/drawingml/2006/main" noChangeAspect="1"/>
             </wp:cNvGraphicFramePr>
@@ -1074,7 +1099,7 @@
                     <pic:cNvPicPr/>
                   </pic:nvPicPr>
                   <pic:blipFill>
-                    <a:blip r:embed="rId7">
+                    <a:blip r:embed="rId6">
                       <a:extLst>
                         <a:ext uri="{28A0092B-C50C-407E-A947-70E740481C1C}">
                           <a14:useLocalDpi xmlns:a14="http://schemas.microsoft.com/office/drawing/2010/main" val="0"/>
@@ -1088,7 +1113,7 @@
                   <pic:spPr>
                     <a:xfrm>
                       <a:off x="0" y="0"/>
-                      <a:ext cx="5400040" cy="891540"/>
+                      <a:ext cx="2766060" cy="1010285"/>
                     </a:xfrm>
                     <a:prstGeom prst="rect">
                       <a:avLst/>
@@ -1106,6 +1131,106 @@
           </wp:anchor>
         </w:drawing>
       </w:r>
+    </w:p>
+    <w:p>
+      <w:pPr>
+        <w:pStyle w:val="PargrafodaLista"/>
+        <w:autoSpaceDE w:val="0"/>
+        <w:autoSpaceDN w:val="0"/>
+        <w:adjustRightInd w:val="0"/>
+        <w:spacing w:after="0" w:line="240" w:lineRule="auto"/>
+        <w:ind w:left="1080"/>
+        <w:jc w:val="both"/>
+        <w:rPr>
+          <w:rFonts w:hAnsiTheme="minorHAnsi" w:cstheme="minorHAnsi"/>
+          <w:b/>
+          <w:iCs/>
+          <w:sz w:val="24"/>
+          <w:szCs w:val="24"/>
+          <w:u w:val="single"/>
+          <w:lang w:val="pt-PT"/>
+        </w:rPr>
+      </w:pPr>
+    </w:p>
+    <w:p>
+      <w:pPr>
+        <w:pStyle w:val="PargrafodaLista"/>
+        <w:autoSpaceDE w:val="0"/>
+        <w:autoSpaceDN w:val="0"/>
+        <w:adjustRightInd w:val="0"/>
+        <w:spacing w:after="0" w:line="240" w:lineRule="auto"/>
+        <w:ind w:left="1080"/>
+        <w:jc w:val="both"/>
+        <w:rPr>
+          <w:rFonts w:hAnsiTheme="minorHAnsi" w:cstheme="minorHAnsi"/>
+          <w:b/>
+          <w:iCs/>
+          <w:sz w:val="24"/>
+          <w:szCs w:val="24"/>
+          <w:u w:val="single"/>
+          <w:lang w:val="pt-PT"/>
+        </w:rPr>
+      </w:pPr>
+    </w:p>
+    <w:p>
+      <w:pPr>
+        <w:pStyle w:val="PargrafodaLista"/>
+        <w:autoSpaceDE w:val="0"/>
+        <w:autoSpaceDN w:val="0"/>
+        <w:adjustRightInd w:val="0"/>
+        <w:spacing w:after="0" w:line="240" w:lineRule="auto"/>
+        <w:ind w:left="1080"/>
+        <w:jc w:val="both"/>
+        <w:rPr>
+          <w:rFonts w:hAnsiTheme="minorHAnsi" w:cstheme="minorHAnsi"/>
+          <w:b/>
+          <w:iCs/>
+          <w:sz w:val="24"/>
+          <w:szCs w:val="24"/>
+          <w:u w:val="single"/>
+          <w:lang w:val="pt-PT"/>
+        </w:rPr>
+      </w:pPr>
+    </w:p>
+    <w:p>
+      <w:pPr>
+        <w:pStyle w:val="PargrafodaLista"/>
+        <w:autoSpaceDE w:val="0"/>
+        <w:autoSpaceDN w:val="0"/>
+        <w:adjustRightInd w:val="0"/>
+        <w:spacing w:after="0" w:line="240" w:lineRule="auto"/>
+        <w:ind w:left="1080"/>
+        <w:jc w:val="both"/>
+        <w:rPr>
+          <w:rFonts w:hAnsiTheme="minorHAnsi" w:cstheme="minorHAnsi"/>
+          <w:b/>
+          <w:iCs/>
+          <w:sz w:val="24"/>
+          <w:szCs w:val="24"/>
+          <w:u w:val="single"/>
+          <w:lang w:val="pt-PT"/>
+        </w:rPr>
+      </w:pPr>
+    </w:p>
+    <w:p>
+      <w:pPr>
+        <w:pStyle w:val="PargrafodaLista"/>
+        <w:autoSpaceDE w:val="0"/>
+        <w:autoSpaceDN w:val="0"/>
+        <w:adjustRightInd w:val="0"/>
+        <w:spacing w:after="0" w:line="240" w:lineRule="auto"/>
+        <w:ind w:left="1080"/>
+        <w:jc w:val="both"/>
+        <w:rPr>
+          <w:rFonts w:hAnsiTheme="minorHAnsi" w:cstheme="minorHAnsi"/>
+          <w:b/>
+          <w:iCs/>
+          <w:sz w:val="24"/>
+          <w:szCs w:val="24"/>
+          <w:u w:val="single"/>
+          <w:lang w:val="pt-PT"/>
+        </w:rPr>
+      </w:pPr>
       <w:r>
         <w:rPr>
           <w:noProof/>
@@ -1113,26 +1238,26 @@
         <mc:AlternateContent>
           <mc:Choice Requires="wps">
             <w:drawing>
-              <wp:anchor distT="0" distB="0" distL="114300" distR="114300" simplePos="0" relativeHeight="251669504" behindDoc="1" locked="0" layoutInCell="1" allowOverlap="1" wp14:anchorId="3B5884C2" wp14:editId="4DE9D97F">
+              <wp:anchor distT="0" distB="0" distL="114300" distR="114300" simplePos="0" relativeHeight="251688960" behindDoc="1" locked="0" layoutInCell="1" allowOverlap="1" wp14:anchorId="5C2923A8" wp14:editId="3149D71F">
                 <wp:simplePos x="0" y="0"/>
                 <wp:positionH relativeFrom="margin">
-                  <wp:align>left</wp:align>
+                  <wp:posOffset>0</wp:posOffset>
                 </wp:positionH>
                 <wp:positionV relativeFrom="paragraph">
-                  <wp:posOffset>2621915</wp:posOffset>
+                  <wp:posOffset>71755</wp:posOffset>
                 </wp:positionV>
-                <wp:extent cx="5400040" cy="457200"/>
-                <wp:effectExtent l="0" t="0" r="0" b="0"/>
+                <wp:extent cx="2766060" cy="167640"/>
+                <wp:effectExtent l="0" t="0" r="0" b="3810"/>
                 <wp:wrapTight wrapText="bothSides">
                   <wp:wrapPolygon edited="0">
                     <wp:start x="0" y="0"/>
-                    <wp:lineTo x="0" y="20700"/>
-                    <wp:lineTo x="21488" y="20700"/>
-                    <wp:lineTo x="21488" y="0"/>
+                    <wp:lineTo x="0" y="19636"/>
+                    <wp:lineTo x="21421" y="19636"/>
+                    <wp:lineTo x="21421" y="0"/>
                     <wp:lineTo x="0" y="0"/>
                   </wp:wrapPolygon>
                 </wp:wrapTight>
-                <wp:docPr id="9" name="Caixa de texto 9"/>
+                <wp:docPr id="1" name="Caixa de texto 1"/>
                 <wp:cNvGraphicFramePr/>
                 <a:graphic xmlns:a="http://schemas.openxmlformats.org/drawingml/2006/main">
                   <a:graphicData uri="http://schemas.microsoft.com/office/word/2010/wordprocessingShape">
@@ -1141,7 +1266,7 @@
                       <wps:spPr>
                         <a:xfrm>
                           <a:off x="0" y="0"/>
-                          <a:ext cx="5400040" cy="457200"/>
+                          <a:ext cx="2766060" cy="167640"/>
                         </a:xfrm>
                         <a:prstGeom prst="rect">
                           <a:avLst/>
@@ -1159,6 +1284,9 @@
                             <w:pPr>
                               <w:pStyle w:val="Legenda"/>
                               <w:jc w:val="center"/>
+                              <w:rPr>
+                                <w:noProof/>
+                              </w:rPr>
                             </w:pPr>
                             <w:proofErr w:type="spellStart"/>
                             <w:r>
@@ -1166,11 +1294,32 @@
                             </w:r>
                             <w:proofErr w:type="spellEnd"/>
                             <w:r>
-                              <w:t xml:space="preserve"> 4 - </w:t>
+                              <w:t xml:space="preserve"> </w:t>
+                            </w:r>
+                            <w:r>
+                              <w:fldChar w:fldCharType="begin"/>
+                            </w:r>
+                            <w:r>
+                              <w:instrText xml:space="preserve"> SEQ Tabela \* ARABIC </w:instrText>
+                            </w:r>
+                            <w:r>
+                              <w:fldChar w:fldCharType="separate"/>
+                            </w:r>
+                            <w:r>
+                              <w:rPr>
+                                <w:noProof/>
+                              </w:rPr>
+                              <w:t>2</w:t>
+                            </w:r>
+                            <w:r>
+                              <w:fldChar w:fldCharType="end"/>
+                            </w:r>
+                            <w:r>
+                              <w:t xml:space="preserve"> - </w:t>
                             </w:r>
                             <w:proofErr w:type="spellStart"/>
                             <w:r>
-                              <w:t>Viagem</w:t>
+                              <w:t>Reserva</w:t>
                             </w:r>
                             <w:proofErr w:type="spellEnd"/>
                           </w:p>
@@ -1185,18 +1334,24 @@
                     </wps:wsp>
                   </a:graphicData>
                 </a:graphic>
+                <wp14:sizeRelV relativeFrom="margin">
+                  <wp14:pctHeight>0</wp14:pctHeight>
+                </wp14:sizeRelV>
               </wp:anchor>
             </w:drawing>
           </mc:Choice>
           <mc:Fallback>
             <w:pict>
-              <v:shape w14:anchorId="3B5884C2" id="Caixa de texto 9" o:spid="_x0000_s1027" type="#_x0000_t202" style="position:absolute;left:0;text-align:left;margin-left:0;margin-top:206.45pt;width:425.2pt;height:36pt;z-index:-251646976;visibility:visible;mso-wrap-style:square;mso-wrap-distance-left:9pt;mso-wrap-distance-top:0;mso-wrap-distance-right:9pt;mso-wrap-distance-bottom:0;mso-position-horizontal:left;mso-position-horizontal-relative:margin;mso-position-vertical:absolute;mso-position-vertical-relative:text;v-text-anchor:top" o:gfxdata="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" stroked="f">
+              <v:shape w14:anchorId="5C2923A8" id="Caixa de texto 1" o:spid="_x0000_s1027" type="#_x0000_t202" style="position:absolute;left:0;text-align:left;margin-left:0;margin-top:5.65pt;width:217.8pt;height:13.2pt;z-index:-251627520;visibility:visible;mso-wrap-style:square;mso-height-percent:0;mso-wrap-distance-left:9pt;mso-wrap-distance-top:0;mso-wrap-distance-right:9pt;mso-wrap-distance-bottom:0;mso-position-horizontal:absolute;mso-position-horizontal-relative:margin;mso-position-vertical:absolute;mso-position-vertical-relative:text;mso-height-percent:0;mso-height-relative:margin;v-text-anchor:top" o:gfxdata="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" stroked="f">
                 <v:textbox inset="0,0,0,0">
                   <w:txbxContent>
                     <w:p>
                       <w:pPr>
                         <w:pStyle w:val="Legenda"/>
                         <w:jc w:val="center"/>
+                        <w:rPr>
+                          <w:noProof/>
+                        </w:rPr>
                       </w:pPr>
                       <w:proofErr w:type="spellStart"/>
                       <w:r>
@@ -1204,11 +1359,32 @@
                       </w:r>
                       <w:proofErr w:type="spellEnd"/>
                       <w:r>
-                        <w:t xml:space="preserve"> 4 - </w:t>
+                        <w:t xml:space="preserve"> </w:t>
+                      </w:r>
+                      <w:r>
+                        <w:fldChar w:fldCharType="begin"/>
+                      </w:r>
+                      <w:r>
+                        <w:instrText xml:space="preserve"> SEQ Tabela \* ARABIC </w:instrText>
+                      </w:r>
+                      <w:r>
+                        <w:fldChar w:fldCharType="separate"/>
+                      </w:r>
+                      <w:r>
+                        <w:rPr>
+                          <w:noProof/>
+                        </w:rPr>
+                        <w:t>2</w:t>
+                      </w:r>
+                      <w:r>
+                        <w:fldChar w:fldCharType="end"/>
+                      </w:r>
+                      <w:r>
+                        <w:t xml:space="preserve"> - </w:t>
                       </w:r>
                       <w:proofErr w:type="spellStart"/>
                       <w:r>
-                        <w:t>Viagem</w:t>
+                        <w:t>Reserva</w:t>
                       </w:r>
                       <w:proofErr w:type="spellEnd"/>
                     </w:p>
@@ -1220,6 +1396,26 @@
           </mc:Fallback>
         </mc:AlternateContent>
       </w:r>
+    </w:p>
+    <w:p>
+      <w:pPr>
+        <w:pStyle w:val="PargrafodaLista"/>
+        <w:autoSpaceDE w:val="0"/>
+        <w:autoSpaceDN w:val="0"/>
+        <w:adjustRightInd w:val="0"/>
+        <w:spacing w:after="0" w:line="240" w:lineRule="auto"/>
+        <w:ind w:left="1080"/>
+        <w:jc w:val="both"/>
+        <w:rPr>
+          <w:rFonts w:hAnsiTheme="minorHAnsi" w:cstheme="minorHAnsi"/>
+          <w:b/>
+          <w:iCs/>
+          <w:sz w:val="24"/>
+          <w:szCs w:val="24"/>
+          <w:u w:val="single"/>
+          <w:lang w:val="pt-PT"/>
+        </w:rPr>
+      </w:pPr>
       <w:r>
         <w:rPr>
           <w:noProof/>
@@ -1230,10 +1426,10 @@
               <wp:anchor distT="0" distB="0" distL="114300" distR="114300" simplePos="0" relativeHeight="251666432" behindDoc="1" locked="0" layoutInCell="1" allowOverlap="1" wp14:anchorId="249AC936" wp14:editId="6125EC57">
                 <wp:simplePos x="0" y="0"/>
                 <wp:positionH relativeFrom="margin">
-                  <wp:align>left</wp:align>
+                  <wp:posOffset>0</wp:posOffset>
                 </wp:positionH>
                 <wp:positionV relativeFrom="paragraph">
-                  <wp:posOffset>1504315</wp:posOffset>
+                  <wp:posOffset>1459865</wp:posOffset>
                 </wp:positionV>
                 <wp:extent cx="5400040" cy="457200"/>
                 <wp:effectExtent l="0" t="0" r="0" b="0"/>
@@ -1304,7 +1500,7 @@
           </mc:Choice>
           <mc:Fallback>
             <w:pict>
-              <v:shape w14:anchorId="249AC936" id="Caixa de texto 7" o:spid="_x0000_s1028" type="#_x0000_t202" style="position:absolute;left:0;text-align:left;margin-left:0;margin-top:118.45pt;width:425.2pt;height:36pt;z-index:-251650048;visibility:visible;mso-wrap-style:square;mso-wrap-distance-left:9pt;mso-wrap-distance-top:0;mso-wrap-distance-right:9pt;mso-wrap-distance-bottom:0;mso-position-horizontal:left;mso-position-horizontal-relative:margin;mso-position-vertical:absolute;mso-position-vertical-relative:text;v-text-anchor:top" o:gfxdata="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" stroked="f">
+              <v:shape w14:anchorId="249AC936" id="Caixa de texto 7" o:spid="_x0000_s1028" type="#_x0000_t202" style="position:absolute;left:0;text-align:left;margin-left:0;margin-top:114.95pt;width:425.2pt;height:36pt;z-index:-251650048;visibility:visible;mso-wrap-style:square;mso-wrap-distance-left:9pt;mso-wrap-distance-top:0;mso-wrap-distance-right:9pt;mso-wrap-distance-bottom:0;mso-position-horizontal:absolute;mso-position-horizontal-relative:margin;mso-position-vertical:absolute;mso-position-vertical-relative:text;v-text-anchor:top" o:gfxdata="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" stroked="f">
                 <v:textbox inset="0,0,0,0">
                   <w:txbxContent>
                     <w:p>
@@ -1342,10 +1538,10 @@
           <wp:anchor distT="0" distB="0" distL="114300" distR="114300" simplePos="0" relativeHeight="251664384" behindDoc="1" locked="0" layoutInCell="1" allowOverlap="1">
             <wp:simplePos x="0" y="0"/>
             <wp:positionH relativeFrom="margin">
-              <wp:align>left</wp:align>
+              <wp:posOffset>0</wp:posOffset>
             </wp:positionH>
             <wp:positionV relativeFrom="paragraph">
-              <wp:posOffset>239395</wp:posOffset>
+              <wp:posOffset>203200</wp:posOffset>
             </wp:positionV>
             <wp:extent cx="5400040" cy="1256665"/>
             <wp:effectExtent l="0" t="0" r="0" b="635"/>
@@ -1370,7 +1566,7 @@
                     <pic:cNvPicPr/>
                   </pic:nvPicPr>
                   <pic:blipFill>
-                    <a:blip r:embed="rId8">
+                    <a:blip r:embed="rId7">
                       <a:extLst>
                         <a:ext uri="{28A0092B-C50C-407E-A947-70E740481C1C}">
                           <a14:useLocalDpi xmlns:a14="http://schemas.microsoft.com/office/drawing/2010/main" val="0"/>
@@ -1406,29 +1602,97 @@
         <w:rPr>
           <w:noProof/>
         </w:rPr>
+        <w:drawing>
+          <wp:anchor distT="0" distB="0" distL="114300" distR="114300" simplePos="0" relativeHeight="251667456" behindDoc="1" locked="0" layoutInCell="1" allowOverlap="1">
+            <wp:simplePos x="0" y="0"/>
+            <wp:positionH relativeFrom="margin">
+              <wp:align>left</wp:align>
+            </wp:positionH>
+            <wp:positionV relativeFrom="paragraph">
+              <wp:posOffset>1806575</wp:posOffset>
+            </wp:positionV>
+            <wp:extent cx="5400040" cy="891540"/>
+            <wp:effectExtent l="0" t="0" r="0" b="3810"/>
+            <wp:wrapTight wrapText="bothSides">
+              <wp:wrapPolygon edited="0">
+                <wp:start x="0" y="0"/>
+                <wp:lineTo x="0" y="21231"/>
+                <wp:lineTo x="21488" y="21231"/>
+                <wp:lineTo x="21488" y="0"/>
+                <wp:lineTo x="0" y="0"/>
+              </wp:wrapPolygon>
+            </wp:wrapTight>
+            <wp:docPr id="8" name="Imagem 8"/>
+            <wp:cNvGraphicFramePr>
+              <a:graphicFrameLocks xmlns:a="http://schemas.openxmlformats.org/drawingml/2006/main" noChangeAspect="1"/>
+            </wp:cNvGraphicFramePr>
+            <a:graphic xmlns:a="http://schemas.openxmlformats.org/drawingml/2006/main">
+              <a:graphicData uri="http://schemas.openxmlformats.org/drawingml/2006/picture">
+                <pic:pic xmlns:pic="http://schemas.openxmlformats.org/drawingml/2006/picture">
+                  <pic:nvPicPr>
+                    <pic:cNvPr id="1" name=""/>
+                    <pic:cNvPicPr/>
+                  </pic:nvPicPr>
+                  <pic:blipFill>
+                    <a:blip r:embed="rId8">
+                      <a:extLst>
+                        <a:ext uri="{28A0092B-C50C-407E-A947-70E740481C1C}">
+                          <a14:useLocalDpi xmlns:a14="http://schemas.microsoft.com/office/drawing/2010/main" val="0"/>
+                        </a:ext>
+                      </a:extLst>
+                    </a:blip>
+                    <a:stretch>
+                      <a:fillRect/>
+                    </a:stretch>
+                  </pic:blipFill>
+                  <pic:spPr>
+                    <a:xfrm>
+                      <a:off x="0" y="0"/>
+                      <a:ext cx="5400040" cy="891540"/>
+                    </a:xfrm>
+                    <a:prstGeom prst="rect">
+                      <a:avLst/>
+                    </a:prstGeom>
+                  </pic:spPr>
+                </pic:pic>
+              </a:graphicData>
+            </a:graphic>
+            <wp14:sizeRelH relativeFrom="page">
+              <wp14:pctWidth>0</wp14:pctWidth>
+            </wp14:sizeRelH>
+            <wp14:sizeRelV relativeFrom="page">
+              <wp14:pctHeight>0</wp14:pctHeight>
+            </wp14:sizeRelV>
+          </wp:anchor>
+        </w:drawing>
+      </w:r>
+      <w:r>
+        <w:rPr>
+          <w:noProof/>
+        </w:rPr>
         <mc:AlternateContent>
           <mc:Choice Requires="wps">
             <w:drawing>
-              <wp:anchor distT="0" distB="0" distL="114300" distR="114300" simplePos="0" relativeHeight="251663360" behindDoc="1" locked="0" layoutInCell="1" allowOverlap="1" wp14:anchorId="6107D0C3" wp14:editId="03E0AE5F">
+              <wp:anchor distT="0" distB="0" distL="114300" distR="114300" simplePos="0" relativeHeight="251669504" behindDoc="1" locked="0" layoutInCell="1" allowOverlap="1" wp14:anchorId="3B5884C2" wp14:editId="4DE9D97F">
                 <wp:simplePos x="0" y="0"/>
                 <wp:positionH relativeFrom="margin">
-                  <wp:align>left</wp:align>
+                  <wp:posOffset>-28575</wp:posOffset>
                 </wp:positionH>
                 <wp:positionV relativeFrom="paragraph">
-                  <wp:posOffset>10795</wp:posOffset>
+                  <wp:posOffset>2721610</wp:posOffset>
                 </wp:positionV>
-                <wp:extent cx="2766060" cy="457200"/>
-                <wp:effectExtent l="0" t="0" r="0" b="0"/>
+                <wp:extent cx="5400040" cy="167640"/>
+                <wp:effectExtent l="0" t="0" r="0" b="3810"/>
                 <wp:wrapTight wrapText="bothSides">
                   <wp:wrapPolygon edited="0">
                     <wp:start x="0" y="0"/>
-                    <wp:lineTo x="0" y="20700"/>
-                    <wp:lineTo x="21421" y="20700"/>
-                    <wp:lineTo x="21421" y="0"/>
+                    <wp:lineTo x="0" y="19636"/>
+                    <wp:lineTo x="21488" y="19636"/>
+                    <wp:lineTo x="21488" y="0"/>
                     <wp:lineTo x="0" y="0"/>
                   </wp:wrapPolygon>
                 </wp:wrapTight>
-                <wp:docPr id="5" name="Caixa de texto 5"/>
+                <wp:docPr id="9" name="Caixa de texto 9"/>
                 <wp:cNvGraphicFramePr/>
                 <a:graphic xmlns:a="http://schemas.openxmlformats.org/drawingml/2006/main">
                   <a:graphicData uri="http://schemas.microsoft.com/office/word/2010/wordprocessingShape">
@@ -1437,7 +1701,7 @@
                       <wps:spPr>
                         <a:xfrm>
                           <a:off x="0" y="0"/>
-                          <a:ext cx="2766060" cy="457200"/>
+                          <a:ext cx="5400040" cy="167640"/>
                         </a:xfrm>
                         <a:prstGeom prst="rect">
                           <a:avLst/>
@@ -1462,11 +1726,11 @@
                             </w:r>
                             <w:proofErr w:type="spellEnd"/>
                             <w:r>
-                              <w:t xml:space="preserve"> 2 - </w:t>
+                              <w:t xml:space="preserve"> 4 - </w:t>
                             </w:r>
                             <w:proofErr w:type="spellStart"/>
                             <w:r>
-                              <w:t>Reserva</w:t>
+                              <w:t>Viagem</w:t>
                             </w:r>
                             <w:proofErr w:type="spellEnd"/>
                           </w:p>
@@ -1481,12 +1745,15 @@
                     </wps:wsp>
                   </a:graphicData>
                 </a:graphic>
+                <wp14:sizeRelV relativeFrom="margin">
+                  <wp14:pctHeight>0</wp14:pctHeight>
+                </wp14:sizeRelV>
               </wp:anchor>
             </w:drawing>
           </mc:Choice>
           <mc:Fallback>
             <w:pict>
-              <v:shape w14:anchorId="6107D0C3" id="Caixa de texto 5" o:spid="_x0000_s1029" type="#_x0000_t202" style="position:absolute;left:0;text-align:left;margin-left:0;margin-top:.85pt;width:217.8pt;height:36pt;z-index:-251653120;visibility:visible;mso-wrap-style:square;mso-wrap-distance-left:9pt;mso-wrap-distance-top:0;mso-wrap-distance-right:9pt;mso-wrap-distance-bottom:0;mso-position-horizontal:left;mso-position-horizontal-relative:margin;mso-position-vertical:absolute;mso-position-vertical-relative:text;v-text-anchor:top" o:gfxdata="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" stroked="f">
+              <v:shape w14:anchorId="3B5884C2" id="Caixa de texto 9" o:spid="_x0000_s1029" type="#_x0000_t202" style="position:absolute;left:0;text-align:left;margin-left:-2.25pt;margin-top:214.3pt;width:425.2pt;height:13.2pt;z-index:-251646976;visibility:visible;mso-wrap-style:square;mso-height-percent:0;mso-wrap-distance-left:9pt;mso-wrap-distance-top:0;mso-wrap-distance-right:9pt;mso-wrap-distance-bottom:0;mso-position-horizontal:absolute;mso-position-horizontal-relative:margin;mso-position-vertical:absolute;mso-position-vertical-relative:text;mso-height-percent:0;mso-height-relative:margin;v-text-anchor:top" o:gfxdata="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" stroked="f">
                 <v:textbox inset="0,0,0,0">
                   <w:txbxContent>
                     <w:p>
@@ -1500,11 +1767,11 @@
                       </w:r>
                       <w:proofErr w:type="spellEnd"/>
                       <w:r>
-                        <w:t xml:space="preserve"> 2 - </w:t>
+                        <w:t xml:space="preserve"> 4 - </w:t>
                       </w:r>
                       <w:proofErr w:type="spellStart"/>
                       <w:r>
-                        <w:t>Reserva</w:t>
+                        <w:t>Viagem</w:t>
                       </w:r>
                       <w:proofErr w:type="spellEnd"/>
                     </w:p>
@@ -1544,8 +1811,8 @@
         <w:drawing>
           <wp:anchor distT="0" distB="0" distL="114300" distR="114300" simplePos="0" relativeHeight="251679744" behindDoc="1" locked="0" layoutInCell="1" allowOverlap="1">
             <wp:simplePos x="0" y="0"/>
-            <wp:positionH relativeFrom="column">
-              <wp:posOffset>459105</wp:posOffset>
+            <wp:positionH relativeFrom="margin">
+              <wp:posOffset>381000</wp:posOffset>
             </wp:positionH>
             <wp:positionV relativeFrom="paragraph">
               <wp:posOffset>0</wp:posOffset>
@@ -1613,10 +1880,10 @@
           <wp:anchor distT="0" distB="0" distL="114300" distR="114300" simplePos="0" relativeHeight="251670528" behindDoc="1" locked="0" layoutInCell="1" allowOverlap="1">
             <wp:simplePos x="0" y="0"/>
             <wp:positionH relativeFrom="margin">
-              <wp:align>right</wp:align>
+              <wp:posOffset>2759710</wp:posOffset>
             </wp:positionH>
             <wp:positionV relativeFrom="paragraph">
-              <wp:posOffset>0</wp:posOffset>
+              <wp:posOffset>1905</wp:posOffset>
             </wp:positionV>
             <wp:extent cx="2529840" cy="1089025"/>
             <wp:effectExtent l="0" t="0" r="3810" b="0"/>
@@ -1673,13 +1940,26 @@
           </wp:anchor>
         </w:drawing>
       </w:r>
-      <w:r>
-        <w:rPr>
-          <w:noProof/>
-          <w:lang w:val="pt-PT"/>
-        </w:rPr>
-        <w:t xml:space="preserve"> </w:t>
-      </w:r>
+    </w:p>
+    <w:p>
+      <w:pPr>
+        <w:pStyle w:val="PargrafodaLista"/>
+        <w:autoSpaceDE w:val="0"/>
+        <w:autoSpaceDN w:val="0"/>
+        <w:adjustRightInd w:val="0"/>
+        <w:spacing w:after="0" w:line="240" w:lineRule="auto"/>
+        <w:ind w:left="1080"/>
+        <w:jc w:val="both"/>
+        <w:rPr>
+          <w:rFonts w:hAnsiTheme="minorHAnsi" w:cstheme="minorHAnsi"/>
+          <w:b/>
+          <w:iCs/>
+          <w:sz w:val="24"/>
+          <w:szCs w:val="24"/>
+          <w:u w:val="single"/>
+          <w:lang w:val="pt-PT"/>
+        </w:rPr>
+      </w:pPr>
     </w:p>
     <w:p>
       <w:pPr>
@@ -1790,10 +2070,10 @@
               <wp:anchor distT="0" distB="0" distL="114300" distR="114300" simplePos="0" relativeHeight="251672576" behindDoc="1" locked="0" layoutInCell="1" allowOverlap="1" wp14:anchorId="57947548" wp14:editId="7564370D">
                 <wp:simplePos x="0" y="0"/>
                 <wp:positionH relativeFrom="margin">
-                  <wp:posOffset>2849880</wp:posOffset>
+                  <wp:posOffset>2758440</wp:posOffset>
                 </wp:positionH>
                 <wp:positionV relativeFrom="paragraph">
-                  <wp:posOffset>158750</wp:posOffset>
+                  <wp:posOffset>9525</wp:posOffset>
                 </wp:positionV>
                 <wp:extent cx="2529840" cy="457200"/>
                 <wp:effectExtent l="0" t="0" r="3810" b="0"/>
@@ -1870,7 +2150,7 @@
           </mc:Choice>
           <mc:Fallback>
             <w:pict>
-              <v:shape w14:anchorId="57947548" id="Caixa de texto 12" o:spid="_x0000_s1030" type="#_x0000_t202" style="position:absolute;left:0;text-align:left;margin-left:224.4pt;margin-top:12.5pt;width:199.2pt;height:36pt;z-index:-251643904;visibility:visible;mso-wrap-style:square;mso-wrap-distance-left:9pt;mso-wrap-distance-top:0;mso-wrap-distance-right:9pt;mso-wrap-distance-bottom:0;mso-position-horizontal:absolute;mso-position-horizontal-relative:margin;mso-position-vertical:absolute;mso-position-vertical-relative:text;v-text-anchor:top" o:gfxdata="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" stroked="f">
+              <v:shape w14:anchorId="57947548" id="Caixa de texto 12" o:spid="_x0000_s1030" type="#_x0000_t202" style="position:absolute;left:0;text-align:left;margin-left:217.2pt;margin-top:.75pt;width:199.2pt;height:36pt;z-index:-251643904;visibility:visible;mso-wrap-style:square;mso-wrap-distance-left:9pt;mso-wrap-distance-top:0;mso-wrap-distance-right:9pt;mso-wrap-distance-bottom:0;mso-position-horizontal:absolute;mso-position-horizontal-relative:margin;mso-position-vertical:absolute;mso-position-vertical-relative:text;v-text-anchor:top" o:gfxdata="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" stroked="f">
                 <v:textbox inset="0,0,0,0">
                   <w:txbxContent>
                     <w:p>
@@ -1966,26 +2246,6 @@
           <w:lang w:val="pt-PT"/>
         </w:rPr>
       </w:pPr>
-    </w:p>
-    <w:p>
-      <w:pPr>
-        <w:pStyle w:val="PargrafodaLista"/>
-        <w:autoSpaceDE w:val="0"/>
-        <w:autoSpaceDN w:val="0"/>
-        <w:adjustRightInd w:val="0"/>
-        <w:spacing w:after="0" w:line="240" w:lineRule="auto"/>
-        <w:ind w:left="1080"/>
-        <w:jc w:val="both"/>
-        <w:rPr>
-          <w:rFonts w:hAnsiTheme="minorHAnsi" w:cstheme="minorHAnsi"/>
-          <w:b/>
-          <w:iCs/>
-          <w:sz w:val="24"/>
-          <w:szCs w:val="24"/>
-          <w:u w:val="single"/>
-          <w:lang w:val="pt-PT"/>
-        </w:rPr>
-      </w:pPr>
       <w:r>
         <w:rPr>
           <w:noProof/>
@@ -1994,10 +2254,10 @@
           <wp:anchor distT="0" distB="0" distL="114300" distR="114300" simplePos="0" relativeHeight="251673600" behindDoc="1" locked="0" layoutInCell="1" allowOverlap="1">
             <wp:simplePos x="0" y="0"/>
             <wp:positionH relativeFrom="column">
-              <wp:posOffset>3712845</wp:posOffset>
+              <wp:posOffset>3636645</wp:posOffset>
             </wp:positionH>
             <wp:positionV relativeFrom="paragraph">
-              <wp:posOffset>40005</wp:posOffset>
+              <wp:posOffset>9525</wp:posOffset>
             </wp:positionV>
             <wp:extent cx="708660" cy="1026795"/>
             <wp:effectExtent l="0" t="0" r="0" b="1905"/>
@@ -2057,112 +2317,82 @@
     </w:p>
     <w:p>
       <w:pPr>
-        <w:pStyle w:val="PargrafodaLista"/>
-        <w:autoSpaceDE w:val="0"/>
-        <w:autoSpaceDN w:val="0"/>
-        <w:adjustRightInd w:val="0"/>
-        <w:spacing w:after="0" w:line="240" w:lineRule="auto"/>
-        <w:ind w:left="1080"/>
-        <w:jc w:val="both"/>
-        <w:rPr>
-          <w:rFonts w:hAnsiTheme="minorHAnsi" w:cstheme="minorHAnsi"/>
-          <w:b/>
-          <w:iCs/>
-          <w:sz w:val="24"/>
-          <w:szCs w:val="24"/>
-          <w:u w:val="single"/>
-          <w:lang w:val="pt-PT"/>
-        </w:rPr>
-      </w:pPr>
-    </w:p>
-    <w:p>
-      <w:pPr>
-        <w:pStyle w:val="PargrafodaLista"/>
-        <w:autoSpaceDE w:val="0"/>
-        <w:autoSpaceDN w:val="0"/>
-        <w:adjustRightInd w:val="0"/>
-        <w:spacing w:after="0" w:line="240" w:lineRule="auto"/>
-        <w:ind w:left="1080"/>
-        <w:jc w:val="both"/>
-        <w:rPr>
-          <w:rFonts w:hAnsiTheme="minorHAnsi" w:cstheme="minorHAnsi"/>
-          <w:b/>
-          <w:iCs/>
-          <w:sz w:val="24"/>
-          <w:szCs w:val="24"/>
-          <w:u w:val="single"/>
-          <w:lang w:val="pt-PT"/>
-        </w:rPr>
-      </w:pPr>
-    </w:p>
-    <w:p>
-      <w:pPr>
-        <w:pStyle w:val="PargrafodaLista"/>
-        <w:autoSpaceDE w:val="0"/>
-        <w:autoSpaceDN w:val="0"/>
-        <w:adjustRightInd w:val="0"/>
-        <w:spacing w:after="0" w:line="240" w:lineRule="auto"/>
-        <w:ind w:left="1080"/>
-        <w:jc w:val="both"/>
-        <w:rPr>
-          <w:rFonts w:hAnsiTheme="minorHAnsi" w:cstheme="minorHAnsi"/>
-          <w:b/>
-          <w:iCs/>
-          <w:sz w:val="24"/>
-          <w:szCs w:val="24"/>
-          <w:u w:val="single"/>
-          <w:lang w:val="pt-PT"/>
-        </w:rPr>
-      </w:pPr>
-    </w:p>
-    <w:p>
-      <w:pPr>
-        <w:pStyle w:val="PargrafodaLista"/>
-        <w:autoSpaceDE w:val="0"/>
-        <w:autoSpaceDN w:val="0"/>
-        <w:adjustRightInd w:val="0"/>
-        <w:spacing w:after="0" w:line="240" w:lineRule="auto"/>
-        <w:ind w:left="1080"/>
-        <w:jc w:val="both"/>
-        <w:rPr>
-          <w:rFonts w:hAnsiTheme="minorHAnsi" w:cstheme="minorHAnsi"/>
-          <w:b/>
-          <w:iCs/>
-          <w:sz w:val="24"/>
-          <w:szCs w:val="24"/>
-          <w:u w:val="single"/>
-          <w:lang w:val="pt-PT"/>
-        </w:rPr>
-      </w:pPr>
-    </w:p>
-    <w:p>
-      <w:pPr>
-        <w:pStyle w:val="PargrafodaLista"/>
-        <w:autoSpaceDE w:val="0"/>
-        <w:autoSpaceDN w:val="0"/>
-        <w:adjustRightInd w:val="0"/>
-        <w:spacing w:after="0" w:line="240" w:lineRule="auto"/>
-        <w:ind w:left="1080"/>
-        <w:jc w:val="both"/>
-        <w:rPr>
-          <w:rFonts w:hAnsiTheme="minorHAnsi" w:cstheme="minorHAnsi"/>
-          <w:b/>
-          <w:iCs/>
-          <w:sz w:val="24"/>
-          <w:szCs w:val="24"/>
-          <w:u w:val="single"/>
-          <w:lang w:val="pt-PT"/>
-        </w:rPr>
-      </w:pPr>
-    </w:p>
-    <w:p>
-      <w:pPr>
-        <w:pStyle w:val="PargrafodaLista"/>
-        <w:autoSpaceDE w:val="0"/>
-        <w:autoSpaceDN w:val="0"/>
-        <w:adjustRightInd w:val="0"/>
-        <w:spacing w:after="0" w:line="240" w:lineRule="auto"/>
-        <w:ind w:left="1080"/>
+        <w:autoSpaceDE w:val="0"/>
+        <w:autoSpaceDN w:val="0"/>
+        <w:adjustRightInd w:val="0"/>
+        <w:spacing w:after="0" w:line="240" w:lineRule="auto"/>
+        <w:jc w:val="both"/>
+        <w:rPr>
+          <w:rFonts w:hAnsiTheme="minorHAnsi" w:cstheme="minorHAnsi"/>
+          <w:b/>
+          <w:iCs/>
+          <w:sz w:val="24"/>
+          <w:szCs w:val="24"/>
+          <w:u w:val="single"/>
+          <w:lang w:val="pt-PT"/>
+        </w:rPr>
+      </w:pPr>
+    </w:p>
+    <w:p>
+      <w:pPr>
+        <w:autoSpaceDE w:val="0"/>
+        <w:autoSpaceDN w:val="0"/>
+        <w:adjustRightInd w:val="0"/>
+        <w:spacing w:after="0" w:line="240" w:lineRule="auto"/>
+        <w:jc w:val="both"/>
+        <w:rPr>
+          <w:rFonts w:hAnsiTheme="minorHAnsi" w:cstheme="minorHAnsi"/>
+          <w:b/>
+          <w:iCs/>
+          <w:sz w:val="24"/>
+          <w:szCs w:val="24"/>
+          <w:u w:val="single"/>
+          <w:lang w:val="pt-PT"/>
+        </w:rPr>
+      </w:pPr>
+    </w:p>
+    <w:p>
+      <w:pPr>
+        <w:autoSpaceDE w:val="0"/>
+        <w:autoSpaceDN w:val="0"/>
+        <w:adjustRightInd w:val="0"/>
+        <w:spacing w:after="0" w:line="240" w:lineRule="auto"/>
+        <w:jc w:val="both"/>
+        <w:rPr>
+          <w:rFonts w:hAnsiTheme="minorHAnsi" w:cstheme="minorHAnsi"/>
+          <w:b/>
+          <w:iCs/>
+          <w:sz w:val="24"/>
+          <w:szCs w:val="24"/>
+          <w:u w:val="single"/>
+          <w:lang w:val="pt-PT"/>
+        </w:rPr>
+      </w:pPr>
+    </w:p>
+    <w:p>
+      <w:pPr>
+        <w:autoSpaceDE w:val="0"/>
+        <w:autoSpaceDN w:val="0"/>
+        <w:adjustRightInd w:val="0"/>
+        <w:spacing w:after="0" w:line="240" w:lineRule="auto"/>
+        <w:jc w:val="both"/>
+        <w:rPr>
+          <w:rFonts w:hAnsiTheme="minorHAnsi" w:cstheme="minorHAnsi"/>
+          <w:b/>
+          <w:iCs/>
+          <w:sz w:val="24"/>
+          <w:szCs w:val="24"/>
+          <w:u w:val="single"/>
+          <w:lang w:val="pt-PT"/>
+        </w:rPr>
+      </w:pPr>
+    </w:p>
+    <w:p>
+      <w:pPr>
+        <w:autoSpaceDE w:val="0"/>
+        <w:autoSpaceDN w:val="0"/>
+        <w:adjustRightInd w:val="0"/>
+        <w:spacing w:after="0" w:line="240" w:lineRule="auto"/>
         <w:jc w:val="both"/>
         <w:rPr>
           <w:rFonts w:hAnsiTheme="minorHAnsi" w:cstheme="minorHAnsi"/>
@@ -2184,10 +2414,10 @@
               <wp:anchor distT="0" distB="0" distL="114300" distR="114300" simplePos="0" relativeHeight="251675648" behindDoc="1" locked="0" layoutInCell="1" allowOverlap="1" wp14:anchorId="4D53F861" wp14:editId="296C8186">
                 <wp:simplePos x="0" y="0"/>
                 <wp:positionH relativeFrom="column">
-                  <wp:posOffset>3636645</wp:posOffset>
+                  <wp:posOffset>3545205</wp:posOffset>
                 </wp:positionH>
                 <wp:positionV relativeFrom="paragraph">
-                  <wp:posOffset>5715</wp:posOffset>
+                  <wp:posOffset>163195</wp:posOffset>
                 </wp:positionV>
                 <wp:extent cx="914400" cy="457200"/>
                 <wp:effectExtent l="0" t="0" r="0" b="0"/>
@@ -2257,7 +2487,7 @@
           </mc:Choice>
           <mc:Fallback>
             <w:pict>
-              <v:shape w14:anchorId="4D53F861" id="Caixa de texto 14" o:spid="_x0000_s1031" type="#_x0000_t202" style="position:absolute;left:0;text-align:left;margin-left:286.35pt;margin-top:.45pt;width:1in;height:36pt;z-index:-251640832;visibility:visible;mso-wrap-style:square;mso-wrap-distance-left:9pt;mso-wrap-distance-top:0;mso-wrap-distance-right:9pt;mso-wrap-distance-bottom:0;mso-position-horizontal:absolute;mso-position-horizontal-relative:text;mso-position-vertical:absolute;mso-position-vertical-relative:text;v-text-anchor:top" o:gfxdata="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" stroked="f">
+              <v:shape w14:anchorId="4D53F861" id="Caixa de texto 14" o:spid="_x0000_s1031" type="#_x0000_t202" style="position:absolute;left:0;text-align:left;margin-left:279.15pt;margin-top:12.85pt;width:1in;height:36pt;z-index:-251640832;visibility:visible;mso-wrap-style:square;mso-wrap-distance-left:9pt;mso-wrap-distance-top:0;mso-wrap-distance-right:9pt;mso-wrap-distance-bottom:0;mso-position-horizontal:absolute;mso-position-horizontal-relative:text;mso-position-vertical:absolute;mso-position-vertical-relative:text;v-text-anchor:top" o:gfxdata="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" stroked="f">
                 <v:textbox inset="0,0,0,0">
                   <w:txbxContent>
                     <w:p>
@@ -2289,32 +2519,64 @@
     </w:p>
     <w:p>
       <w:pPr>
-        <w:pStyle w:val="PargrafodaLista"/>
-        <w:autoSpaceDE w:val="0"/>
-        <w:autoSpaceDN w:val="0"/>
-        <w:adjustRightInd w:val="0"/>
-        <w:spacing w:after="0" w:line="240" w:lineRule="auto"/>
-        <w:ind w:left="1080"/>
-        <w:jc w:val="both"/>
-        <w:rPr>
-          <w:rFonts w:hAnsiTheme="minorHAnsi" w:cstheme="minorHAnsi"/>
-          <w:b/>
-          <w:iCs/>
-          <w:sz w:val="24"/>
-          <w:szCs w:val="24"/>
-          <w:u w:val="single"/>
-          <w:lang w:val="pt-PT"/>
-        </w:rPr>
-      </w:pPr>
-    </w:p>
-    <w:p>
-      <w:pPr>
-        <w:pStyle w:val="PargrafodaLista"/>
-        <w:autoSpaceDE w:val="0"/>
-        <w:autoSpaceDN w:val="0"/>
-        <w:adjustRightInd w:val="0"/>
-        <w:spacing w:after="0" w:line="240" w:lineRule="auto"/>
-        <w:ind w:left="1080"/>
+        <w:autoSpaceDE w:val="0"/>
+        <w:autoSpaceDN w:val="0"/>
+        <w:adjustRightInd w:val="0"/>
+        <w:spacing w:after="0" w:line="240" w:lineRule="auto"/>
+        <w:jc w:val="both"/>
+        <w:rPr>
+          <w:rFonts w:hAnsiTheme="minorHAnsi" w:cstheme="minorHAnsi"/>
+          <w:b/>
+          <w:iCs/>
+          <w:sz w:val="24"/>
+          <w:szCs w:val="24"/>
+          <w:u w:val="single"/>
+          <w:lang w:val="pt-PT"/>
+        </w:rPr>
+      </w:pPr>
+    </w:p>
+    <w:p>
+      <w:pPr>
+        <w:autoSpaceDE w:val="0"/>
+        <w:autoSpaceDN w:val="0"/>
+        <w:adjustRightInd w:val="0"/>
+        <w:spacing w:after="0" w:line="240" w:lineRule="auto"/>
+        <w:jc w:val="both"/>
+        <w:rPr>
+          <w:rFonts w:hAnsiTheme="minorHAnsi" w:cstheme="minorHAnsi"/>
+          <w:b/>
+          <w:iCs/>
+          <w:sz w:val="24"/>
+          <w:szCs w:val="24"/>
+          <w:u w:val="single"/>
+          <w:lang w:val="pt-PT"/>
+        </w:rPr>
+      </w:pPr>
+    </w:p>
+    <w:p>
+      <w:pPr>
+        <w:autoSpaceDE w:val="0"/>
+        <w:autoSpaceDN w:val="0"/>
+        <w:adjustRightInd w:val="0"/>
+        <w:spacing w:after="0" w:line="240" w:lineRule="auto"/>
+        <w:jc w:val="both"/>
+        <w:rPr>
+          <w:rFonts w:hAnsiTheme="minorHAnsi" w:cstheme="minorHAnsi"/>
+          <w:b/>
+          <w:iCs/>
+          <w:sz w:val="24"/>
+          <w:szCs w:val="24"/>
+          <w:u w:val="single"/>
+          <w:lang w:val="pt-PT"/>
+        </w:rPr>
+      </w:pPr>
+    </w:p>
+    <w:p>
+      <w:pPr>
+        <w:autoSpaceDE w:val="0"/>
+        <w:autoSpaceDN w:val="0"/>
+        <w:adjustRightInd w:val="0"/>
+        <w:spacing w:after="0" w:line="240" w:lineRule="auto"/>
         <w:jc w:val="both"/>
         <w:rPr>
           <w:rFonts w:hAnsiTheme="minorHAnsi" w:cstheme="minorHAnsi"/>
@@ -2339,7 +2601,7 @@
                   <wp:align>left</wp:align>
                 </wp:positionH>
                 <wp:positionV relativeFrom="paragraph">
-                  <wp:posOffset>67945</wp:posOffset>
+                  <wp:posOffset>10160</wp:posOffset>
                 </wp:positionV>
                 <wp:extent cx="2286000" cy="701040"/>
                 <wp:effectExtent l="0" t="0" r="0" b="3810"/>
@@ -2467,7 +2729,7 @@
           </mc:Choice>
           <mc:Fallback>
             <w:pict>
-              <v:shape w14:anchorId="0C65AD7B" id="Caixa de texto 16" o:spid="_x0000_s1032" type="#_x0000_t202" style="position:absolute;left:0;text-align:left;margin-left:0;margin-top:5.35pt;width:180pt;height:55.2pt;z-index:-251637760;visibility:visible;mso-wrap-style:square;mso-width-percent:0;mso-height-percent:0;mso-wrap-distance-left:9pt;mso-wrap-distance-top:0;mso-wrap-distance-right:9pt;mso-wrap-distance-bottom:0;mso-position-horizontal:left;mso-position-horizontal-relative:margin;mso-position-vertical:absolute;mso-position-vertical-relative:text;mso-width-percent:0;mso-height-percent:0;mso-width-relative:margin;mso-height-relative:margin;v-text-anchor:top" o:gfxdata="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" stroked="f">
+              <v:shape w14:anchorId="0C65AD7B" id="Caixa de texto 16" o:spid="_x0000_s1032" type="#_x0000_t202" style="position:absolute;left:0;text-align:left;margin-left:0;margin-top:.8pt;width:180pt;height:55.2pt;z-index:-251637760;visibility:visible;mso-wrap-style:square;mso-width-percent:0;mso-height-percent:0;mso-wrap-distance-left:9pt;mso-wrap-distance-top:0;mso-wrap-distance-right:9pt;mso-wrap-distance-bottom:0;mso-position-horizontal:left;mso-position-horizontal-relative:margin;mso-position-vertical:absolute;mso-position-vertical-relative:text;mso-width-percent:0;mso-height-percent:0;mso-width-relative:margin;mso-height-relative:margin;v-text-anchor:top" o:gfxdata="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" stroked="f">
                 <v:textbox inset="0,0,0,0">
                   <w:txbxContent>
                     <w:p>
@@ -2551,26 +2813,6 @@
     </w:p>
     <w:p>
       <w:pPr>
-        <w:pStyle w:val="PargrafodaLista"/>
-        <w:autoSpaceDE w:val="0"/>
-        <w:autoSpaceDN w:val="0"/>
-        <w:adjustRightInd w:val="0"/>
-        <w:spacing w:after="0" w:line="240" w:lineRule="auto"/>
-        <w:ind w:left="1080"/>
-        <w:jc w:val="both"/>
-        <w:rPr>
-          <w:rFonts w:hAnsiTheme="minorHAnsi" w:cstheme="minorHAnsi"/>
-          <w:b/>
-          <w:iCs/>
-          <w:sz w:val="24"/>
-          <w:szCs w:val="24"/>
-          <w:u w:val="single"/>
-          <w:lang w:val="pt-PT"/>
-        </w:rPr>
-      </w:pPr>
-    </w:p>
-    <w:p>
-      <w:pPr>
         <w:autoSpaceDE w:val="0"/>
         <w:autoSpaceDN w:val="0"/>
         <w:adjustRightInd w:val="0"/>
@@ -3099,50 +3341,6 @@
           <w:szCs w:val="24"/>
           <w:lang w:val="pt-PT"/>
         </w:rPr>
-        <w:t xml:space="preserve">, </w:t>
-      </w:r>
-      <w:proofErr w:type="spellStart"/>
-      <w:r>
-        <w:rPr>
-          <w:rFonts w:hAnsiTheme="minorHAnsi" w:cstheme="minorHAnsi"/>
-          <w:i/>
-          <w:iCs/>
-          <w:sz w:val="24"/>
-          <w:szCs w:val="24"/>
-          <w:lang w:val="pt-PT"/>
-        </w:rPr>
-        <w:t>username</w:t>
-      </w:r>
-      <w:proofErr w:type="spellEnd"/>
-      <w:r>
-        <w:rPr>
-          <w:rFonts w:hAnsiTheme="minorHAnsi" w:cstheme="minorHAnsi"/>
-          <w:iCs/>
-          <w:sz w:val="24"/>
-          <w:szCs w:val="24"/>
-          <w:lang w:val="pt-PT"/>
-        </w:rPr>
-        <w:t xml:space="preserve">, </w:t>
-      </w:r>
-      <w:r>
-        <w:rPr>
-          <w:rFonts w:hAnsiTheme="minorHAnsi" w:cstheme="minorHAnsi"/>
-          <w:i/>
-          <w:iCs/>
-          <w:sz w:val="24"/>
-          <w:szCs w:val="24"/>
-          <w:lang w:val="pt-PT"/>
-        </w:rPr>
-        <w:t>password</w:t>
-      </w:r>
-      <w:r>
-        <w:rPr>
-          <w:rFonts w:hAnsiTheme="minorHAnsi" w:cstheme="minorHAnsi"/>
-          <w:iCs/>
-          <w:sz w:val="24"/>
-          <w:szCs w:val="24"/>
-          <w:lang w:val="pt-PT"/>
-        </w:rPr>
         <w:t xml:space="preserve"> e </w:t>
       </w:r>
       <w:r>
@@ -3334,7 +3532,7 @@
           <w:szCs w:val="24"/>
           <w:lang w:val="pt-PT"/>
         </w:rPr>
-        <w:t>desconto</w:t>
+        <w:t>preço</w:t>
       </w:r>
       <w:r>
         <w:rPr>
@@ -3355,17 +3553,27 @@
           <w:szCs w:val="24"/>
           <w:lang w:val="pt-PT"/>
         </w:rPr>
-        <w:t>preço</w:t>
-      </w:r>
-      <w:r>
-        <w:rPr>
-          <w:rFonts w:hAnsiTheme="minorHAnsi" w:cstheme="minorHAnsi"/>
-          <w:iCs/>
-          <w:sz w:val="24"/>
-          <w:szCs w:val="24"/>
-          <w:lang w:val="pt-PT"/>
-        </w:rPr>
-        <w:t xml:space="preserve">, </w:t>
+        <w:t>lugar</w:t>
+      </w:r>
+      <w:r>
+        <w:rPr>
+          <w:rFonts w:hAnsiTheme="minorHAnsi" w:cstheme="minorHAnsi"/>
+          <w:iCs/>
+          <w:sz w:val="24"/>
+          <w:szCs w:val="24"/>
+          <w:lang w:val="pt-PT"/>
+        </w:rPr>
+        <w:t xml:space="preserve"> e</w:t>
+      </w:r>
+      <w:r>
+        <w:rPr>
+          <w:rFonts w:hAnsiTheme="minorHAnsi" w:cstheme="minorHAnsi"/>
+          <w:iCs/>
+          <w:sz w:val="24"/>
+          <w:szCs w:val="24"/>
+          <w:lang w:val="pt-PT"/>
+        </w:rPr>
+        <w:t xml:space="preserve"> </w:t>
       </w:r>
       <w:r>
         <w:rPr>
@@ -3376,17 +3584,27 @@
           <w:szCs w:val="24"/>
           <w:lang w:val="pt-PT"/>
         </w:rPr>
-        <w:t>lugar</w:t>
-      </w:r>
-      <w:r>
-        <w:rPr>
-          <w:rFonts w:hAnsiTheme="minorHAnsi" w:cstheme="minorHAnsi"/>
-          <w:iCs/>
-          <w:sz w:val="24"/>
-          <w:szCs w:val="24"/>
-          <w:lang w:val="pt-PT"/>
-        </w:rPr>
-        <w:t xml:space="preserve">, </w:t>
+        <w:t>reserva</w:t>
+      </w:r>
+      <w:r>
+        <w:rPr>
+          <w:rFonts w:hAnsiTheme="minorHAnsi" w:cstheme="minorHAnsi"/>
+          <w:iCs/>
+          <w:sz w:val="24"/>
+          <w:szCs w:val="24"/>
+          <w:lang w:val="pt-PT"/>
+        </w:rPr>
+        <w:t xml:space="preserve"> </w:t>
+      </w:r>
+      <w:r>
+        <w:rPr>
+          <w:rFonts w:hAnsiTheme="minorHAnsi" w:cstheme="minorHAnsi"/>
+          <w:iCs/>
+          <w:sz w:val="24"/>
+          <w:szCs w:val="24"/>
+          <w:lang w:val="pt-PT"/>
+        </w:rPr>
+        <w:t>são atributos funcionalmente dependentes de cada bilhete (</w:t>
       </w:r>
       <w:r>
         <w:rPr>
@@ -3397,17 +3615,17 @@
           <w:szCs w:val="24"/>
           <w:lang w:val="pt-PT"/>
         </w:rPr>
-        <w:t>reserva</w:t>
-      </w:r>
-      <w:r>
-        <w:rPr>
-          <w:rFonts w:hAnsiTheme="minorHAnsi" w:cstheme="minorHAnsi"/>
-          <w:iCs/>
-          <w:sz w:val="24"/>
-          <w:szCs w:val="24"/>
-          <w:lang w:val="pt-PT"/>
-        </w:rPr>
-        <w:t xml:space="preserve"> e </w:t>
+        <w:t xml:space="preserve">lugar </w:t>
+      </w:r>
+      <w:r>
+        <w:rPr>
+          <w:rFonts w:hAnsiTheme="minorHAnsi" w:cstheme="minorHAnsi"/>
+          <w:iCs/>
+          <w:sz w:val="24"/>
+          <w:szCs w:val="24"/>
+          <w:lang w:val="pt-PT"/>
+        </w:rPr>
+        <w:t xml:space="preserve">e </w:t>
       </w:r>
       <w:r>
         <w:rPr>
@@ -3428,7 +3646,7 @@
           <w:szCs w:val="24"/>
           <w:lang w:val="pt-PT"/>
         </w:rPr>
-        <w:t xml:space="preserve"> são atributos funcionalmente dependentes de cada bilhete (ID).</w:t>
+        <w:t>).</w:t>
       </w:r>
     </w:p>
     <w:p>
@@ -4099,6 +4317,220 @@
           <w:lang w:val="pt-PT"/>
         </w:rPr>
         <w:t xml:space="preserve"> era transitivamente dependente em relação à chave primária.</w:t>
+      </w:r>
+    </w:p>
+    <w:p>
+      <w:pPr>
+        <w:ind w:left="1080" w:firstLine="360"/>
+        <w:jc w:val="both"/>
+        <w:rPr>
+          <w:rFonts w:hAnsiTheme="minorHAnsi" w:cstheme="minorHAnsi"/>
+          <w:iCs/>
+          <w:sz w:val="24"/>
+          <w:szCs w:val="24"/>
+          <w:lang w:val="pt-PT"/>
+        </w:rPr>
+      </w:pPr>
+      <w:r>
+        <w:rPr>
+          <w:rFonts w:hAnsiTheme="minorHAnsi" w:cstheme="minorHAnsi"/>
+          <w:iCs/>
+          <w:sz w:val="24"/>
+          <w:szCs w:val="24"/>
+          <w:lang w:val="pt-PT"/>
+        </w:rPr>
+        <w:t xml:space="preserve">O que resolvemos fazer foi manter a coluna relativa à classe (e.g. Sénior, Estudante, </w:t>
+      </w:r>
+      <w:proofErr w:type="spellStart"/>
+      <w:r>
+        <w:rPr>
+          <w:rFonts w:hAnsiTheme="minorHAnsi" w:cstheme="minorHAnsi"/>
+          <w:iCs/>
+          <w:sz w:val="24"/>
+          <w:szCs w:val="24"/>
+          <w:lang w:val="pt-PT"/>
+        </w:rPr>
+        <w:t>etc</w:t>
+      </w:r>
+      <w:proofErr w:type="spellEnd"/>
+      <w:r>
+        <w:rPr>
+          <w:rFonts w:hAnsiTheme="minorHAnsi" w:cstheme="minorHAnsi"/>
+          <w:iCs/>
+          <w:sz w:val="24"/>
+          <w:szCs w:val="24"/>
+          <w:lang w:val="pt-PT"/>
+        </w:rPr>
+        <w:t xml:space="preserve">) </w:t>
+      </w:r>
+      <w:r>
+        <w:rPr>
+          <w:rFonts w:hAnsiTheme="minorHAnsi" w:cstheme="minorHAnsi"/>
+          <w:iCs/>
+          <w:sz w:val="24"/>
+          <w:szCs w:val="24"/>
+          <w:lang w:val="pt-PT"/>
+        </w:rPr>
+        <w:t xml:space="preserve">e </w:t>
+      </w:r>
+      <w:r>
+        <w:rPr>
+          <w:rFonts w:hAnsiTheme="minorHAnsi" w:cstheme="minorHAnsi"/>
+          <w:iCs/>
+          <w:sz w:val="24"/>
+          <w:szCs w:val="24"/>
+          <w:lang w:val="pt-PT"/>
+        </w:rPr>
+        <w:t xml:space="preserve">verificar que não seria </w:t>
+      </w:r>
+      <w:r>
+        <w:rPr>
+          <w:rFonts w:hAnsiTheme="minorHAnsi" w:cstheme="minorHAnsi"/>
+          <w:iCs/>
+          <w:sz w:val="24"/>
+          <w:szCs w:val="24"/>
+          <w:lang w:val="pt-PT"/>
+        </w:rPr>
+        <w:t xml:space="preserve">necessária a coluna </w:t>
+      </w:r>
+      <w:r>
+        <w:rPr>
+          <w:rFonts w:hAnsiTheme="minorHAnsi" w:cstheme="minorHAnsi"/>
+          <w:iCs/>
+          <w:sz w:val="24"/>
+          <w:szCs w:val="24"/>
+          <w:lang w:val="pt-PT"/>
+        </w:rPr>
+        <w:t>D</w:t>
+      </w:r>
+      <w:r>
+        <w:rPr>
+          <w:rFonts w:hAnsiTheme="minorHAnsi" w:cstheme="minorHAnsi"/>
+          <w:iCs/>
+          <w:sz w:val="24"/>
+          <w:szCs w:val="24"/>
+          <w:lang w:val="pt-PT"/>
+        </w:rPr>
+        <w:t>esconto</w:t>
+      </w:r>
+      <w:r>
+        <w:rPr>
+          <w:rFonts w:hAnsiTheme="minorHAnsi" w:cstheme="minorHAnsi"/>
+          <w:iCs/>
+          <w:sz w:val="24"/>
+          <w:szCs w:val="24"/>
+          <w:lang w:val="pt-PT"/>
+        </w:rPr>
+        <w:t xml:space="preserve"> se criássemos um mecanismo através de um </w:t>
+      </w:r>
+      <w:proofErr w:type="spellStart"/>
+      <w:r>
+        <w:rPr>
+          <w:rFonts w:hAnsiTheme="minorHAnsi" w:cstheme="minorHAnsi"/>
+          <w:i/>
+          <w:iCs/>
+          <w:sz w:val="24"/>
+          <w:szCs w:val="24"/>
+          <w:lang w:val="pt-PT"/>
+        </w:rPr>
+        <w:t>trigger</w:t>
+      </w:r>
+      <w:proofErr w:type="spellEnd"/>
+      <w:r>
+        <w:rPr>
+          <w:rFonts w:hAnsiTheme="minorHAnsi" w:cstheme="minorHAnsi"/>
+          <w:iCs/>
+          <w:sz w:val="24"/>
+          <w:szCs w:val="24"/>
+          <w:lang w:val="pt-PT"/>
+        </w:rPr>
+        <w:t xml:space="preserve"> que sempre que era adicionado um novo bilhete, era também feito um teste de cas</w:t>
+      </w:r>
+      <w:bookmarkStart w:id="0" w:name="_GoBack"/>
+      <w:bookmarkEnd w:id="0"/>
+      <w:r>
+        <w:rPr>
+          <w:rFonts w:hAnsiTheme="minorHAnsi" w:cstheme="minorHAnsi"/>
+          <w:iCs/>
+          <w:sz w:val="24"/>
+          <w:szCs w:val="24"/>
+          <w:lang w:val="pt-PT"/>
+        </w:rPr>
+        <w:t>os para</w:t>
+      </w:r>
+      <w:r>
+        <w:rPr>
+          <w:rFonts w:hAnsiTheme="minorHAnsi" w:cstheme="minorHAnsi"/>
+          <w:iCs/>
+          <w:sz w:val="24"/>
+          <w:szCs w:val="24"/>
+          <w:lang w:val="pt-PT"/>
+        </w:rPr>
+        <w:t xml:space="preserve"> determinar</w:t>
+      </w:r>
+      <w:r>
+        <w:rPr>
+          <w:rFonts w:hAnsiTheme="minorHAnsi" w:cstheme="minorHAnsi"/>
+          <w:iCs/>
+          <w:sz w:val="24"/>
+          <w:szCs w:val="24"/>
+          <w:lang w:val="pt-PT"/>
+        </w:rPr>
+        <w:t xml:space="preserve"> a classe e </w:t>
+      </w:r>
+      <w:r>
+        <w:rPr>
+          <w:rFonts w:hAnsiTheme="minorHAnsi" w:cstheme="minorHAnsi"/>
+          <w:iCs/>
+          <w:sz w:val="24"/>
+          <w:szCs w:val="24"/>
+          <w:lang w:val="pt-PT"/>
+        </w:rPr>
+        <w:t>calcular</w:t>
+      </w:r>
+      <w:r>
+        <w:rPr>
+          <w:rFonts w:hAnsiTheme="minorHAnsi" w:cstheme="minorHAnsi"/>
+          <w:iCs/>
+          <w:sz w:val="24"/>
+          <w:szCs w:val="24"/>
+          <w:lang w:val="pt-PT"/>
+        </w:rPr>
+        <w:t xml:space="preserve"> o preço final respetivo (</w:t>
+      </w:r>
+      <w:proofErr w:type="spellStart"/>
+      <w:r>
+        <w:rPr>
+          <w:rFonts w:hAnsiTheme="minorHAnsi" w:cstheme="minorHAnsi"/>
+          <w:i/>
+          <w:iCs/>
+          <w:sz w:val="24"/>
+          <w:szCs w:val="24"/>
+          <w:lang w:val="pt-PT"/>
+        </w:rPr>
+        <w:t>preçobase</w:t>
+      </w:r>
+      <w:proofErr w:type="spellEnd"/>
+      <w:r>
+        <w:rPr>
+          <w:rFonts w:hAnsiTheme="minorHAnsi" w:cstheme="minorHAnsi"/>
+          <w:i/>
+          <w:iCs/>
+          <w:sz w:val="24"/>
+          <w:szCs w:val="24"/>
+          <w:lang w:val="pt-PT"/>
+        </w:rPr>
+        <w:t xml:space="preserve"> * desconto</w:t>
+      </w:r>
+      <w:r>
+        <w:rPr>
+          <w:rFonts w:hAnsiTheme="minorHAnsi" w:cstheme="minorHAnsi"/>
+          <w:iCs/>
+          <w:sz w:val="24"/>
+          <w:szCs w:val="24"/>
+          <w:lang w:val="pt-PT"/>
+        </w:rPr>
+        <w:t>).</w:t>
       </w:r>
     </w:p>
     <w:p>
@@ -4123,19 +4555,19 @@
               <wp:anchor distT="0" distB="0" distL="114300" distR="114300" simplePos="0" relativeHeight="251682816" behindDoc="1" locked="0" layoutInCell="1" allowOverlap="1" wp14:anchorId="7F928A66" wp14:editId="33D478F8">
                 <wp:simplePos x="0" y="0"/>
                 <wp:positionH relativeFrom="column">
-                  <wp:posOffset>504825</wp:posOffset>
+                  <wp:posOffset>276225</wp:posOffset>
                 </wp:positionH>
                 <wp:positionV relativeFrom="paragraph">
-                  <wp:posOffset>2255520</wp:posOffset>
+                  <wp:posOffset>1662430</wp:posOffset>
                 </wp:positionV>
-                <wp:extent cx="4968240" cy="457200"/>
-                <wp:effectExtent l="0" t="0" r="3810" b="0"/>
+                <wp:extent cx="5364480" cy="457200"/>
+                <wp:effectExtent l="0" t="0" r="7620" b="0"/>
                 <wp:wrapTight wrapText="bothSides">
                   <wp:wrapPolygon edited="0">
                     <wp:start x="0" y="0"/>
                     <wp:lineTo x="0" y="20700"/>
-                    <wp:lineTo x="21534" y="20700"/>
-                    <wp:lineTo x="21534" y="0"/>
+                    <wp:lineTo x="21554" y="20700"/>
+                    <wp:lineTo x="21554" y="0"/>
                     <wp:lineTo x="0" y="0"/>
                   </wp:wrapPolygon>
                 </wp:wrapTight>
@@ -4148,7 +4580,7 @@
                       <wps:spPr>
                         <a:xfrm>
                           <a:off x="0" y="0"/>
-                          <a:ext cx="4968240" cy="457200"/>
+                          <a:ext cx="5364480" cy="457200"/>
                         </a:xfrm>
                         <a:prstGeom prst="rect">
                           <a:avLst/>
@@ -4195,12 +4627,15 @@
                     </wps:wsp>
                   </a:graphicData>
                 </a:graphic>
+                <wp14:sizeRelH relativeFrom="margin">
+                  <wp14:pctWidth>0</wp14:pctWidth>
+                </wp14:sizeRelH>
               </wp:anchor>
             </w:drawing>
           </mc:Choice>
           <mc:Fallback>
             <w:pict>
-              <v:shape w14:anchorId="7F928A66" id="Caixa de texto 19" o:spid="_x0000_s1033" type="#_x0000_t202" style="position:absolute;left:0;text-align:left;margin-left:39.75pt;margin-top:177.6pt;width:391.2pt;height:36pt;z-index:-251633664;visibility:visible;mso-wrap-style:square;mso-wrap-distance-left:9pt;mso-wrap-distance-top:0;mso-wrap-distance-right:9pt;mso-wrap-distance-bottom:0;mso-position-horizontal:absolute;mso-position-horizontal-relative:text;mso-position-vertical:absolute;mso-position-vertical-relative:text;v-text-anchor:top" o:gfxdata="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" stroked="f">
+              <v:shape w14:anchorId="7F928A66" id="Caixa de texto 19" o:spid="_x0000_s1033" type="#_x0000_t202" style="position:absolute;left:0;text-align:left;margin-left:21.75pt;margin-top:130.9pt;width:422.4pt;height:36pt;z-index:-251633664;visibility:visible;mso-wrap-style:square;mso-width-percent:0;mso-wrap-distance-left:9pt;mso-wrap-distance-top:0;mso-wrap-distance-right:9pt;mso-wrap-distance-bottom:0;mso-position-horizontal:absolute;mso-position-horizontal-relative:text;mso-position-vertical:absolute;mso-position-vertical-relative:text;mso-width-percent:0;mso-width-relative:margin;v-text-anchor:top" o:gfxdata="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" stroked="f">
                 <v:textbox inset="0,0,0,0">
                   <w:txbxContent>
                     <w:p>
@@ -4238,26 +4673,26 @@
           <w:noProof/>
         </w:rPr>
         <w:drawing>
-          <wp:anchor distT="0" distB="0" distL="114300" distR="114300" simplePos="0" relativeHeight="251683840" behindDoc="1" locked="0" layoutInCell="1" allowOverlap="1">
+          <wp:anchor distT="0" distB="0" distL="114300" distR="114300" simplePos="0" relativeHeight="251691008" behindDoc="1" locked="0" layoutInCell="1" allowOverlap="1">
             <wp:simplePos x="0" y="0"/>
             <wp:positionH relativeFrom="column">
-              <wp:posOffset>1434465</wp:posOffset>
+              <wp:posOffset>230505</wp:posOffset>
             </wp:positionH>
             <wp:positionV relativeFrom="paragraph">
-              <wp:posOffset>2562225</wp:posOffset>
+              <wp:posOffset>382270</wp:posOffset>
             </wp:positionV>
-            <wp:extent cx="2948940" cy="1087755"/>
-            <wp:effectExtent l="0" t="0" r="3810" b="0"/>
+            <wp:extent cx="5400040" cy="1272540"/>
+            <wp:effectExtent l="0" t="0" r="0" b="3810"/>
             <wp:wrapTight wrapText="bothSides">
               <wp:wrapPolygon edited="0">
                 <wp:start x="0" y="0"/>
-                <wp:lineTo x="0" y="21184"/>
-                <wp:lineTo x="21488" y="21184"/>
+                <wp:lineTo x="0" y="21341"/>
+                <wp:lineTo x="21488" y="21341"/>
                 <wp:lineTo x="21488" y="0"/>
                 <wp:lineTo x="0" y="0"/>
               </wp:wrapPolygon>
             </wp:wrapTight>
-            <wp:docPr id="20" name="Imagem 20"/>
+            <wp:docPr id="22" name="Imagem 22"/>
             <wp:cNvGraphicFramePr>
               <a:graphicFrameLocks xmlns:a="http://schemas.openxmlformats.org/drawingml/2006/main" noChangeAspect="1"/>
             </wp:cNvGraphicFramePr>
@@ -4283,7 +4718,7 @@
                   <pic:spPr>
                     <a:xfrm>
                       <a:off x="0" y="0"/>
-                      <a:ext cx="2948940" cy="1087755"/>
+                      <a:ext cx="5400040" cy="1272540"/>
                     </a:xfrm>
                     <a:prstGeom prst="rect">
                       <a:avLst/>
@@ -4303,190 +4738,30 @@
       </w:r>
       <w:r>
         <w:rPr>
-          <w:noProof/>
-        </w:rPr>
-        <w:drawing>
-          <wp:anchor distT="0" distB="0" distL="114300" distR="114300" simplePos="0" relativeHeight="251680768" behindDoc="1" locked="0" layoutInCell="1" allowOverlap="1">
-            <wp:simplePos x="0" y="0"/>
-            <wp:positionH relativeFrom="column">
-              <wp:posOffset>565785</wp:posOffset>
-            </wp:positionH>
-            <wp:positionV relativeFrom="paragraph">
-              <wp:posOffset>969645</wp:posOffset>
-            </wp:positionV>
-            <wp:extent cx="4968240" cy="1301115"/>
-            <wp:effectExtent l="0" t="0" r="3810" b="0"/>
-            <wp:wrapTight wrapText="bothSides">
-              <wp:wrapPolygon edited="0">
-                <wp:start x="0" y="0"/>
-                <wp:lineTo x="0" y="21189"/>
-                <wp:lineTo x="21534" y="21189"/>
-                <wp:lineTo x="21534" y="0"/>
-                <wp:lineTo x="0" y="0"/>
-              </wp:wrapPolygon>
-            </wp:wrapTight>
-            <wp:docPr id="18" name="Imagem 18"/>
-            <wp:cNvGraphicFramePr>
-              <a:graphicFrameLocks xmlns:a="http://schemas.openxmlformats.org/drawingml/2006/main" noChangeAspect="1"/>
-            </wp:cNvGraphicFramePr>
-            <a:graphic xmlns:a="http://schemas.openxmlformats.org/drawingml/2006/main">
-              <a:graphicData uri="http://schemas.openxmlformats.org/drawingml/2006/picture">
-                <pic:pic xmlns:pic="http://schemas.openxmlformats.org/drawingml/2006/picture">
-                  <pic:nvPicPr>
-                    <pic:cNvPr id="1" name=""/>
-                    <pic:cNvPicPr/>
-                  </pic:nvPicPr>
-                  <pic:blipFill>
-                    <a:blip r:embed="rId13">
-                      <a:extLst>
-                        <a:ext uri="{28A0092B-C50C-407E-A947-70E740481C1C}">
-                          <a14:useLocalDpi xmlns:a14="http://schemas.microsoft.com/office/drawing/2010/main" val="0"/>
-                        </a:ext>
-                      </a:extLst>
-                    </a:blip>
-                    <a:stretch>
-                      <a:fillRect/>
-                    </a:stretch>
-                  </pic:blipFill>
-                  <pic:spPr>
-                    <a:xfrm>
-                      <a:off x="0" y="0"/>
-                      <a:ext cx="4968240" cy="1301115"/>
-                    </a:xfrm>
-                    <a:prstGeom prst="rect">
-                      <a:avLst/>
-                    </a:prstGeom>
-                  </pic:spPr>
-                </pic:pic>
-              </a:graphicData>
-            </a:graphic>
-            <wp14:sizeRelH relativeFrom="page">
-              <wp14:pctWidth>0</wp14:pctWidth>
-            </wp14:sizeRelH>
-            <wp14:sizeRelV relativeFrom="page">
-              <wp14:pctHeight>0</wp14:pctHeight>
-            </wp14:sizeRelV>
-          </wp:anchor>
-        </w:drawing>
-      </w:r>
-      <w:r>
-        <w:rPr>
-          <w:rFonts w:hAnsiTheme="minorHAnsi" w:cstheme="minorHAnsi"/>
-          <w:iCs/>
-          <w:sz w:val="24"/>
-          <w:szCs w:val="24"/>
-          <w:lang w:val="pt-PT"/>
-        </w:rPr>
-        <w:t xml:space="preserve">O que resolvemos fazer foi eliminar a coluna </w:t>
-      </w:r>
-      <w:r>
-        <w:rPr>
-          <w:rFonts w:hAnsiTheme="minorHAnsi" w:cstheme="minorHAnsi"/>
-          <w:i/>
-          <w:iCs/>
-          <w:sz w:val="24"/>
-          <w:szCs w:val="24"/>
-          <w:lang w:val="pt-PT"/>
-        </w:rPr>
-        <w:t>desconto</w:t>
-      </w:r>
-      <w:r>
-        <w:rPr>
-          <w:sz w:val="24"/>
-          <w:szCs w:val="24"/>
-          <w:lang w:val="pt-PT"/>
-        </w:rPr>
-        <w:t xml:space="preserve">, criando uma nova tabela para o efeito chamada </w:t>
-      </w:r>
-      <w:r>
-        <w:rPr>
-          <w:i/>
-          <w:sz w:val="24"/>
-          <w:szCs w:val="24"/>
-          <w:lang w:val="pt-PT"/>
-        </w:rPr>
-        <w:t>Desconto</w:t>
-      </w:r>
-      <w:r>
-        <w:rPr>
-          <w:rFonts w:hAnsiTheme="minorHAnsi" w:cstheme="minorHAnsi"/>
-          <w:iCs/>
-          <w:sz w:val="24"/>
-          <w:szCs w:val="24"/>
-          <w:lang w:val="pt-PT"/>
-        </w:rPr>
-        <w:t xml:space="preserve"> em que</w:t>
-      </w:r>
-      <w:r>
-        <w:rPr>
-          <w:rFonts w:hAnsiTheme="minorHAnsi" w:cstheme="minorHAnsi"/>
-          <w:iCs/>
-          <w:sz w:val="24"/>
-          <w:szCs w:val="24"/>
-          <w:lang w:val="pt-PT"/>
-        </w:rPr>
-        <w:t xml:space="preserve"> apenas se associava o nome da classe (e.g. Sénior, Estudante, </w:t>
-      </w:r>
-      <w:proofErr w:type="spellStart"/>
-      <w:r>
-        <w:rPr>
-          <w:rFonts w:hAnsiTheme="minorHAnsi" w:cstheme="minorHAnsi"/>
-          <w:iCs/>
-          <w:sz w:val="24"/>
-          <w:szCs w:val="24"/>
-          <w:lang w:val="pt-PT"/>
-        </w:rPr>
-        <w:t>etc</w:t>
-      </w:r>
-      <w:proofErr w:type="spellEnd"/>
-      <w:r>
-        <w:rPr>
-          <w:rFonts w:hAnsiTheme="minorHAnsi" w:cstheme="minorHAnsi"/>
-          <w:iCs/>
-          <w:sz w:val="24"/>
-          <w:szCs w:val="24"/>
-          <w:lang w:val="pt-PT"/>
-        </w:rPr>
-        <w:t>) ao seu desconto. Mudanças essas que podemos ver nas duas tabelas seguintes:</w:t>
-      </w:r>
-    </w:p>
-    <w:p>
-      <w:pPr>
-        <w:ind w:left="1080" w:firstLine="360"/>
-        <w:jc w:val="both"/>
-        <w:rPr>
-          <w:rFonts w:hAnsiTheme="minorHAnsi" w:cstheme="minorHAnsi"/>
-          <w:iCs/>
-          <w:sz w:val="24"/>
-          <w:szCs w:val="24"/>
-          <w:lang w:val="pt-PT"/>
-        </w:rPr>
-      </w:pPr>
-      <w:r>
-        <w:rPr>
-          <w:rFonts w:hAnsiTheme="minorHAnsi" w:cstheme="minorHAnsi"/>
-          <w:iCs/>
-          <w:sz w:val="24"/>
-          <w:szCs w:val="24"/>
-          <w:lang w:val="pt-PT"/>
-        </w:rPr>
-        <w:t xml:space="preserve"> </w:t>
-      </w:r>
-      <w:r>
-        <w:rPr>
-          <w:rFonts w:hAnsiTheme="minorHAnsi" w:cstheme="minorHAnsi"/>
-          <w:iCs/>
-          <w:sz w:val="24"/>
-          <w:szCs w:val="24"/>
-          <w:lang w:val="pt-PT"/>
-        </w:rPr>
-        <w:br/>
-      </w:r>
-    </w:p>
-    <w:p>
-      <w:pPr>
-        <w:ind w:left="720"/>
-        <w:jc w:val="both"/>
+          <w:rFonts w:hAnsiTheme="minorHAnsi" w:cstheme="minorHAnsi"/>
+          <w:iCs/>
+          <w:sz w:val="24"/>
+          <w:szCs w:val="24"/>
+          <w:lang w:val="pt-PT"/>
+        </w:rPr>
+        <w:t>A nova classe Bilhete ficou, então, da seguinte forma:</w:t>
+      </w:r>
+    </w:p>
+    <w:p>
+      <w:pPr>
+        <w:rPr>
+          <w:rFonts w:hAnsiTheme="minorHAnsi" w:cstheme="minorHAnsi"/>
+          <w:b/>
+          <w:iCs/>
+          <w:sz w:val="24"/>
+          <w:szCs w:val="24"/>
+          <w:u w:val="single"/>
+          <w:lang w:val="pt-PT"/>
+        </w:rPr>
+      </w:pPr>
+    </w:p>
+    <w:p>
+      <w:pPr>
         <w:rPr>
           <w:rFonts w:hAnsiTheme="minorHAnsi" w:cstheme="minorHAnsi"/>
           <w:b/>
@@ -4501,6 +4776,12 @@
     <w:p>
       <w:pPr>
         <w:pStyle w:val="PargrafodaLista"/>
+        <w:autoSpaceDE w:val="0"/>
+        <w:autoSpaceDN w:val="0"/>
+        <w:adjustRightInd w:val="0"/>
+        <w:spacing w:after="0" w:line="240" w:lineRule="auto"/>
+        <w:ind w:left="1080"/>
+        <w:jc w:val="both"/>
         <w:rPr>
           <w:rFonts w:hAnsiTheme="minorHAnsi" w:cstheme="minorHAnsi"/>
           <w:b/>
@@ -4515,133 +4796,12 @@
     <w:p>
       <w:pPr>
         <w:pStyle w:val="PargrafodaLista"/>
-        <w:rPr>
-          <w:rFonts w:hAnsiTheme="minorHAnsi" w:cstheme="minorHAnsi"/>
-          <w:b/>
-          <w:iCs/>
-          <w:sz w:val="24"/>
-          <w:szCs w:val="24"/>
-          <w:u w:val="single"/>
-          <w:lang w:val="pt-PT"/>
-        </w:rPr>
-      </w:pPr>
-      <w:r>
-        <w:rPr>
-          <w:noProof/>
-        </w:rPr>
-        <mc:AlternateContent>
-          <mc:Choice Requires="wps">
-            <w:drawing>
-              <wp:anchor distT="0" distB="0" distL="114300" distR="114300" simplePos="0" relativeHeight="251685888" behindDoc="1" locked="0" layoutInCell="1" allowOverlap="1" wp14:anchorId="02A6940A" wp14:editId="4B8A01AC">
-                <wp:simplePos x="0" y="0"/>
-                <wp:positionH relativeFrom="column">
-                  <wp:posOffset>1464945</wp:posOffset>
-                </wp:positionH>
-                <wp:positionV relativeFrom="paragraph">
-                  <wp:posOffset>88900</wp:posOffset>
-                </wp:positionV>
-                <wp:extent cx="2948940" cy="457200"/>
-                <wp:effectExtent l="0" t="0" r="3810" b="0"/>
-                <wp:wrapTight wrapText="bothSides">
-                  <wp:wrapPolygon edited="0">
-                    <wp:start x="0" y="0"/>
-                    <wp:lineTo x="0" y="20700"/>
-                    <wp:lineTo x="21488" y="20700"/>
-                    <wp:lineTo x="21488" y="0"/>
-                    <wp:lineTo x="0" y="0"/>
-                  </wp:wrapPolygon>
-                </wp:wrapTight>
-                <wp:docPr id="21" name="Caixa de texto 21"/>
-                <wp:cNvGraphicFramePr/>
-                <a:graphic xmlns:a="http://schemas.openxmlformats.org/drawingml/2006/main">
-                  <a:graphicData uri="http://schemas.microsoft.com/office/word/2010/wordprocessingShape">
-                    <wps:wsp>
-                      <wps:cNvSpPr txBox="1"/>
-                      <wps:spPr>
-                        <a:xfrm>
-                          <a:off x="0" y="0"/>
-                          <a:ext cx="2948940" cy="457200"/>
-                        </a:xfrm>
-                        <a:prstGeom prst="rect">
-                          <a:avLst/>
-                        </a:prstGeom>
-                        <a:solidFill>
-                          <a:prstClr val="white"/>
-                        </a:solidFill>
-                        <a:ln>
-                          <a:noFill/>
-                        </a:ln>
-                      </wps:spPr>
-                      <wps:txbx>
-                        <w:txbxContent>
-                          <w:p>
-                            <w:pPr>
-                              <w:pStyle w:val="Legenda"/>
-                              <w:jc w:val="center"/>
-                            </w:pPr>
-                            <w:proofErr w:type="spellStart"/>
-                            <w:r>
-                              <w:t>Tabela</w:t>
-                            </w:r>
-                            <w:proofErr w:type="spellEnd"/>
-                            <w:r>
-                              <w:t xml:space="preserve"> 8 - </w:t>
-                            </w:r>
-                            <w:proofErr w:type="spellStart"/>
-                            <w:r>
-                              <w:t>Desconto</w:t>
-                            </w:r>
-                            <w:proofErr w:type="spellEnd"/>
-                          </w:p>
-                        </w:txbxContent>
-                      </wps:txbx>
-                      <wps:bodyPr rot="0" spcFirstLastPara="0" vertOverflow="overflow" horzOverflow="overflow" vert="horz" wrap="square" lIns="0" tIns="0" rIns="0" bIns="0" numCol="1" spcCol="0" rtlCol="0" fromWordArt="0" anchor="t" anchorCtr="0" forceAA="0" compatLnSpc="1">
-                        <a:prstTxWarp prst="textNoShape">
-                          <a:avLst/>
-                        </a:prstTxWarp>
-                        <a:noAutofit/>
-                      </wps:bodyPr>
-                    </wps:wsp>
-                  </a:graphicData>
-                </a:graphic>
-              </wp:anchor>
-            </w:drawing>
-          </mc:Choice>
-          <mc:Fallback>
-            <w:pict>
-              <v:shape w14:anchorId="02A6940A" id="Caixa de texto 21" o:spid="_x0000_s1034" type="#_x0000_t202" style="position:absolute;left:0;text-align:left;margin-left:115.35pt;margin-top:7pt;width:232.2pt;height:36pt;z-index:-251630592;visibility:visible;mso-wrap-style:square;mso-wrap-distance-left:9pt;mso-wrap-distance-top:0;mso-wrap-distance-right:9pt;mso-wrap-distance-bottom:0;mso-position-horizontal:absolute;mso-position-horizontal-relative:text;mso-position-vertical:absolute;mso-position-vertical-relative:text;v-text-anchor:top" o:gfxdata="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" stroked="f">
-                <v:textbox inset="0,0,0,0">
-                  <w:txbxContent>
-                    <w:p>
-                      <w:pPr>
-                        <w:pStyle w:val="Legenda"/>
-                        <w:jc w:val="center"/>
-                      </w:pPr>
-                      <w:proofErr w:type="spellStart"/>
-                      <w:r>
-                        <w:t>Tabela</w:t>
-                      </w:r>
-                      <w:proofErr w:type="spellEnd"/>
-                      <w:r>
-                        <w:t xml:space="preserve"> 8 - </w:t>
-                      </w:r>
-                      <w:proofErr w:type="spellStart"/>
-                      <w:r>
-                        <w:t>Desconto</w:t>
-                      </w:r>
-                      <w:proofErr w:type="spellEnd"/>
-                    </w:p>
-                  </w:txbxContent>
-                </v:textbox>
-                <w10:wrap type="tight"/>
-              </v:shape>
-            </w:pict>
-          </mc:Fallback>
-        </mc:AlternateContent>
-      </w:r>
-    </w:p>
-    <w:p>
-      <w:pPr>
+        <w:autoSpaceDE w:val="0"/>
+        <w:autoSpaceDN w:val="0"/>
+        <w:adjustRightInd w:val="0"/>
+        <w:spacing w:after="0" w:line="240" w:lineRule="auto"/>
+        <w:ind w:left="1080"/>
+        <w:jc w:val="both"/>
         <w:rPr>
           <w:rFonts w:hAnsiTheme="minorHAnsi" w:cstheme="minorHAnsi"/>
           <w:b/>
@@ -4669,6 +4829,7 @@
           <w:sz w:val="24"/>
           <w:szCs w:val="24"/>
           <w:u w:val="single"/>
+          <w:lang w:val="pt-PT"/>
         </w:rPr>
       </w:pPr>
     </w:p>
@@ -4688,6 +4849,7 @@
           <w:sz w:val="24"/>
           <w:szCs w:val="24"/>
           <w:u w:val="single"/>
+          <w:lang w:val="pt-PT"/>
         </w:rPr>
       </w:pPr>
     </w:p>
@@ -4707,1596 +4869,24 @@
           <w:sz w:val="24"/>
           <w:szCs w:val="24"/>
           <w:u w:val="single"/>
-        </w:rPr>
-      </w:pPr>
-    </w:p>
-    <w:p>
-      <w:pPr>
-        <w:pStyle w:val="PargrafodaLista"/>
-        <w:autoSpaceDE w:val="0"/>
-        <w:autoSpaceDN w:val="0"/>
-        <w:adjustRightInd w:val="0"/>
-        <w:spacing w:after="0" w:line="240" w:lineRule="auto"/>
-        <w:ind w:left="1080"/>
-        <w:jc w:val="both"/>
-        <w:rPr>
-          <w:rFonts w:hAnsiTheme="minorHAnsi" w:cstheme="minorHAnsi"/>
-          <w:b/>
-          <w:iCs/>
-          <w:sz w:val="24"/>
-          <w:szCs w:val="24"/>
-          <w:u w:val="single"/>
-        </w:rPr>
-      </w:pPr>
-    </w:p>
-    <w:p>
-      <w:pPr>
-        <w:pStyle w:val="PargrafodaLista"/>
-        <w:autoSpaceDE w:val="0"/>
-        <w:autoSpaceDN w:val="0"/>
-        <w:adjustRightInd w:val="0"/>
-        <w:spacing w:after="0" w:line="240" w:lineRule="auto"/>
-        <w:ind w:left="1080"/>
-        <w:jc w:val="both"/>
-        <w:rPr>
-          <w:rFonts w:hAnsiTheme="minorHAnsi" w:cstheme="minorHAnsi"/>
-          <w:b/>
-          <w:iCs/>
-          <w:sz w:val="24"/>
-          <w:szCs w:val="24"/>
-          <w:u w:val="single"/>
-        </w:rPr>
-      </w:pPr>
-    </w:p>
-    <w:p>
-      <w:pPr>
-        <w:pStyle w:val="PargrafodaLista"/>
-        <w:autoSpaceDE w:val="0"/>
-        <w:autoSpaceDN w:val="0"/>
-        <w:adjustRightInd w:val="0"/>
-        <w:spacing w:after="0" w:line="240" w:lineRule="auto"/>
-        <w:ind w:left="1080"/>
-        <w:jc w:val="both"/>
-        <w:rPr>
-          <w:rFonts w:hAnsiTheme="minorHAnsi" w:cstheme="minorHAnsi"/>
-          <w:b/>
-          <w:iCs/>
-          <w:sz w:val="24"/>
-          <w:szCs w:val="24"/>
-          <w:u w:val="single"/>
-        </w:rPr>
-      </w:pPr>
-    </w:p>
-    <w:p>
-      <w:pPr>
-        <w:pStyle w:val="PargrafodaLista"/>
-        <w:autoSpaceDE w:val="0"/>
-        <w:autoSpaceDN w:val="0"/>
-        <w:adjustRightInd w:val="0"/>
-        <w:spacing w:after="0" w:line="240" w:lineRule="auto"/>
-        <w:ind w:left="1080"/>
-        <w:jc w:val="both"/>
-        <w:rPr>
-          <w:rFonts w:hAnsiTheme="minorHAnsi" w:cstheme="minorHAnsi"/>
-          <w:b/>
-          <w:iCs/>
-          <w:sz w:val="24"/>
-          <w:szCs w:val="24"/>
-          <w:u w:val="single"/>
-        </w:rPr>
-      </w:pPr>
-    </w:p>
-    <w:p>
-      <w:pPr>
-        <w:pStyle w:val="PargrafodaLista"/>
-        <w:numPr>
-          <w:ilvl w:val="0"/>
-          <w:numId w:val="2"/>
-        </w:numPr>
-        <w:autoSpaceDE w:val="0"/>
-        <w:autoSpaceDN w:val="0"/>
-        <w:adjustRightInd w:val="0"/>
-        <w:spacing w:after="0" w:line="240" w:lineRule="auto"/>
-        <w:jc w:val="both"/>
-        <w:rPr>
-          <w:rFonts w:hAnsiTheme="minorHAnsi" w:cstheme="minorHAnsi"/>
-          <w:b/>
-          <w:iCs/>
-          <w:sz w:val="24"/>
-          <w:szCs w:val="24"/>
-          <w:u w:val="single"/>
-        </w:rPr>
-      </w:pPr>
-      <w:r>
-        <w:rPr>
-          <w:rFonts w:hAnsiTheme="minorHAnsi" w:cstheme="minorHAnsi"/>
-          <w:b/>
-          <w:iCs/>
-          <w:sz w:val="24"/>
-          <w:szCs w:val="24"/>
-          <w:u w:val="single"/>
-        </w:rPr>
-        <w:lastRenderedPageBreak/>
-        <w:t>Boyce-Codd Normal Form (BCNF)</w:t>
-      </w:r>
-    </w:p>
-    <w:p>
-      <w:pPr>
-        <w:autoSpaceDE w:val="0"/>
-        <w:autoSpaceDN w:val="0"/>
-        <w:adjustRightInd w:val="0"/>
-        <w:spacing w:after="0" w:line="240" w:lineRule="auto"/>
-        <w:jc w:val="both"/>
-        <w:rPr>
-          <w:rFonts w:hAnsiTheme="minorHAnsi" w:cstheme="minorHAnsi"/>
-          <w:b/>
-          <w:iCs/>
-          <w:sz w:val="24"/>
-          <w:szCs w:val="24"/>
-          <w:u w:val="single"/>
-        </w:rPr>
-      </w:pPr>
-    </w:p>
-    <w:p>
-      <w:pPr>
-        <w:pStyle w:val="PargrafodaLista"/>
-        <w:numPr>
-          <w:ilvl w:val="0"/>
-          <w:numId w:val="3"/>
-        </w:numPr>
-        <w:autoSpaceDE w:val="0"/>
-        <w:autoSpaceDN w:val="0"/>
-        <w:adjustRightInd w:val="0"/>
-        <w:spacing w:after="0" w:line="240" w:lineRule="auto"/>
-        <w:jc w:val="both"/>
-        <w:rPr>
-          <w:rFonts w:hAnsiTheme="minorHAnsi" w:cstheme="minorHAnsi"/>
-          <w:b/>
-          <w:iCs/>
-          <w:sz w:val="24"/>
-          <w:szCs w:val="24"/>
-          <w:u w:val="single"/>
-          <w:lang w:val="pt-PT"/>
-        </w:rPr>
-      </w:pPr>
-      <w:r>
-        <w:rPr>
-          <w:rFonts w:hAnsiTheme="minorHAnsi" w:cstheme="minorHAnsi"/>
-          <w:b/>
-          <w:iCs/>
-          <w:sz w:val="24"/>
-          <w:szCs w:val="24"/>
-          <w:lang w:val="pt-PT"/>
-        </w:rPr>
-        <w:t xml:space="preserve">Todos os determinantes </w:t>
-      </w:r>
-      <w:r>
-        <w:rPr>
-          <w:rFonts w:hAnsiTheme="minorHAnsi" w:cstheme="minorHAnsi"/>
-          <w:b/>
-          <w:iCs/>
-          <w:sz w:val="24"/>
-          <w:szCs w:val="24"/>
-          <w:lang w:val="pt-PT"/>
-        </w:rPr>
-        <w:t xml:space="preserve">(i.e. atributo, simples ou composto, em relação ao qual algum outro atributo está funcionalmente dependente) </w:t>
-      </w:r>
-      <w:r>
-        <w:rPr>
-          <w:rFonts w:hAnsiTheme="minorHAnsi" w:cstheme="minorHAnsi"/>
-          <w:b/>
-          <w:iCs/>
-          <w:sz w:val="24"/>
-          <w:szCs w:val="24"/>
-          <w:lang w:val="pt-PT"/>
-        </w:rPr>
-        <w:t>de uma tabela devem ser chaves candidatas dessa mesma tabela.</w:t>
-      </w:r>
-    </w:p>
-    <w:p>
-      <w:pPr>
-        <w:autoSpaceDE w:val="0"/>
-        <w:autoSpaceDN w:val="0"/>
-        <w:adjustRightInd w:val="0"/>
-        <w:spacing w:after="0" w:line="240" w:lineRule="auto"/>
-        <w:jc w:val="both"/>
-        <w:rPr>
-          <w:rFonts w:hAnsiTheme="minorHAnsi" w:cstheme="minorHAnsi"/>
-          <w:b/>
-          <w:iCs/>
-          <w:sz w:val="24"/>
-          <w:szCs w:val="24"/>
-          <w:u w:val="single"/>
-          <w:lang w:val="pt-PT"/>
-        </w:rPr>
-      </w:pPr>
-    </w:p>
-    <w:p>
-      <w:pPr>
-        <w:autoSpaceDE w:val="0"/>
-        <w:autoSpaceDN w:val="0"/>
-        <w:adjustRightInd w:val="0"/>
-        <w:spacing w:after="0" w:line="240" w:lineRule="auto"/>
-        <w:jc w:val="both"/>
-        <w:rPr>
-          <w:rFonts w:hAnsiTheme="minorHAnsi" w:cstheme="minorHAnsi"/>
-          <w:iCs/>
-          <w:sz w:val="24"/>
-          <w:szCs w:val="24"/>
-          <w:lang w:val="pt-PT"/>
-        </w:rPr>
-      </w:pPr>
-    </w:p>
-    <w:p>
-      <w:pPr>
-        <w:autoSpaceDE w:val="0"/>
-        <w:autoSpaceDN w:val="0"/>
-        <w:adjustRightInd w:val="0"/>
-        <w:spacing w:after="0" w:line="240" w:lineRule="auto"/>
-        <w:ind w:left="360" w:firstLine="720"/>
-        <w:jc w:val="both"/>
-        <w:rPr>
-          <w:rFonts w:hAnsiTheme="minorHAnsi" w:cstheme="minorHAnsi"/>
-          <w:iCs/>
-          <w:sz w:val="24"/>
-          <w:szCs w:val="24"/>
-          <w:lang w:val="pt-PT"/>
-        </w:rPr>
-      </w:pPr>
-      <w:r>
-        <w:rPr>
-          <w:rFonts w:hAnsiTheme="minorHAnsi" w:cstheme="minorHAnsi"/>
-          <w:iCs/>
-          <w:sz w:val="24"/>
-          <w:szCs w:val="24"/>
-          <w:lang w:val="pt-PT"/>
-        </w:rPr>
-        <w:t>Apresentamos, de seguida, a l</w:t>
-      </w:r>
-      <w:r>
-        <w:rPr>
-          <w:rFonts w:hAnsiTheme="minorHAnsi" w:cstheme="minorHAnsi"/>
-          <w:iCs/>
-          <w:sz w:val="24"/>
-          <w:szCs w:val="24"/>
-          <w:lang w:val="pt-PT"/>
-        </w:rPr>
-        <w:t>ista das chaves candidatas de cada tabela</w:t>
-      </w:r>
-      <w:r>
-        <w:rPr>
-          <w:rFonts w:hAnsiTheme="minorHAnsi" w:cstheme="minorHAnsi"/>
-          <w:iCs/>
-          <w:sz w:val="24"/>
-          <w:szCs w:val="24"/>
-          <w:lang w:val="pt-PT"/>
-        </w:rPr>
-        <w:t xml:space="preserve"> e as</w:t>
-      </w:r>
-      <w:r>
-        <w:rPr>
-          <w:rFonts w:hAnsiTheme="minorHAnsi" w:cstheme="minorHAnsi"/>
-          <w:iCs/>
-          <w:sz w:val="24"/>
-          <w:szCs w:val="24"/>
-          <w:lang w:val="pt-PT"/>
-        </w:rPr>
-        <w:t>:</w:t>
-      </w:r>
-    </w:p>
-    <w:p>
-      <w:pPr>
-        <w:autoSpaceDE w:val="0"/>
-        <w:autoSpaceDN w:val="0"/>
-        <w:adjustRightInd w:val="0"/>
-        <w:spacing w:after="0" w:line="240" w:lineRule="auto"/>
-        <w:jc w:val="both"/>
-        <w:rPr>
-          <w:rFonts w:hAnsiTheme="minorHAnsi" w:cstheme="minorHAnsi"/>
-          <w:iCs/>
-          <w:sz w:val="24"/>
-          <w:szCs w:val="24"/>
-          <w:lang w:val="pt-PT"/>
-        </w:rPr>
-      </w:pPr>
-    </w:p>
-    <w:p>
-      <w:pPr>
-        <w:pStyle w:val="PargrafodaLista"/>
-        <w:numPr>
-          <w:ilvl w:val="1"/>
-          <w:numId w:val="3"/>
-        </w:numPr>
-        <w:autoSpaceDE w:val="0"/>
-        <w:autoSpaceDN w:val="0"/>
-        <w:adjustRightInd w:val="0"/>
-        <w:spacing w:after="0" w:line="240" w:lineRule="auto"/>
-        <w:jc w:val="both"/>
-        <w:rPr>
-          <w:rFonts w:hAnsiTheme="minorHAnsi" w:cstheme="minorHAnsi"/>
-          <w:b/>
-          <w:iCs/>
-          <w:sz w:val="24"/>
-          <w:szCs w:val="24"/>
-          <w:lang w:val="pt-PT"/>
-        </w:rPr>
-      </w:pPr>
-      <w:r>
-        <w:rPr>
-          <w:rFonts w:hAnsiTheme="minorHAnsi" w:cstheme="minorHAnsi"/>
-          <w:b/>
-          <w:iCs/>
-          <w:sz w:val="24"/>
-          <w:szCs w:val="24"/>
-          <w:lang w:val="pt-PT"/>
-        </w:rPr>
-        <w:t>Cliente</w:t>
-      </w:r>
-      <w:r>
-        <w:rPr>
-          <w:rFonts w:hAnsiTheme="minorHAnsi" w:cstheme="minorHAnsi"/>
-          <w:iCs/>
-          <w:sz w:val="24"/>
-          <w:szCs w:val="24"/>
-          <w:lang w:val="pt-PT"/>
-        </w:rPr>
-        <w:t>:</w:t>
-      </w:r>
-    </w:p>
-    <w:p>
-      <w:pPr>
-        <w:pStyle w:val="PargrafodaLista"/>
-        <w:numPr>
-          <w:ilvl w:val="2"/>
-          <w:numId w:val="3"/>
-        </w:numPr>
-        <w:autoSpaceDE w:val="0"/>
-        <w:autoSpaceDN w:val="0"/>
-        <w:adjustRightInd w:val="0"/>
-        <w:spacing w:after="0" w:line="240" w:lineRule="auto"/>
-        <w:jc w:val="both"/>
-        <w:rPr>
-          <w:rFonts w:hAnsiTheme="minorHAnsi" w:cstheme="minorHAnsi"/>
-          <w:b/>
-          <w:iCs/>
-          <w:sz w:val="24"/>
-          <w:szCs w:val="24"/>
-          <w:lang w:val="pt-PT"/>
-        </w:rPr>
-      </w:pPr>
-      <w:r>
-        <w:rPr>
-          <w:rFonts w:hAnsiTheme="minorHAnsi" w:cstheme="minorHAnsi"/>
-          <w:iCs/>
-          <w:sz w:val="24"/>
-          <w:szCs w:val="24"/>
-          <w:lang w:val="pt-PT"/>
-        </w:rPr>
-        <w:t xml:space="preserve">Chaves candidatas: </w:t>
-      </w:r>
-      <w:r>
-        <w:rPr>
-          <w:rFonts w:hAnsiTheme="minorHAnsi" w:cstheme="minorHAnsi"/>
-          <w:iCs/>
-          <w:sz w:val="24"/>
-          <w:szCs w:val="24"/>
-          <w:lang w:val="pt-PT"/>
-        </w:rPr>
-        <w:t>{ID}</w:t>
-      </w:r>
-      <w:r>
-        <w:rPr>
-          <w:rFonts w:hAnsiTheme="minorHAnsi" w:cstheme="minorHAnsi"/>
-          <w:iCs/>
-          <w:sz w:val="24"/>
-          <w:szCs w:val="24"/>
-          <w:lang w:val="pt-PT"/>
-        </w:rPr>
-        <w:t xml:space="preserve">, </w:t>
-      </w:r>
-      <w:r>
-        <w:rPr>
-          <w:rFonts w:hAnsiTheme="minorHAnsi" w:cstheme="minorHAnsi"/>
-          <w:iCs/>
-          <w:sz w:val="24"/>
-          <w:szCs w:val="24"/>
-          <w:lang w:val="pt-PT"/>
-        </w:rPr>
-        <w:t>{</w:t>
-      </w:r>
-      <w:proofErr w:type="spellStart"/>
-      <w:r>
-        <w:rPr>
-          <w:rFonts w:hAnsiTheme="minorHAnsi" w:cstheme="minorHAnsi"/>
-          <w:iCs/>
-          <w:sz w:val="24"/>
-          <w:szCs w:val="24"/>
-          <w:lang w:val="pt-PT"/>
-        </w:rPr>
-        <w:t>Username</w:t>
-      </w:r>
-      <w:proofErr w:type="spellEnd"/>
-      <w:r>
-        <w:rPr>
-          <w:rFonts w:hAnsiTheme="minorHAnsi" w:cstheme="minorHAnsi"/>
-          <w:iCs/>
-          <w:sz w:val="24"/>
-          <w:szCs w:val="24"/>
-          <w:lang w:val="pt-PT"/>
-        </w:rPr>
-        <w:t>}</w:t>
-      </w:r>
-      <w:r>
-        <w:rPr>
-          <w:rFonts w:hAnsiTheme="minorHAnsi" w:cstheme="minorHAnsi"/>
-          <w:iCs/>
-          <w:sz w:val="24"/>
-          <w:szCs w:val="24"/>
-          <w:lang w:val="pt-PT"/>
-        </w:rPr>
-        <w:t xml:space="preserve">, </w:t>
-      </w:r>
-      <w:r>
-        <w:rPr>
-          <w:rFonts w:hAnsiTheme="minorHAnsi" w:cstheme="minorHAnsi"/>
-          <w:iCs/>
-          <w:sz w:val="24"/>
-          <w:szCs w:val="24"/>
-          <w:lang w:val="pt-PT"/>
-        </w:rPr>
-        <w:t>{Email}</w:t>
-      </w:r>
-    </w:p>
-    <w:p>
-      <w:pPr>
-        <w:pStyle w:val="PargrafodaLista"/>
-        <w:numPr>
-          <w:ilvl w:val="2"/>
-          <w:numId w:val="3"/>
-        </w:numPr>
-        <w:autoSpaceDE w:val="0"/>
-        <w:autoSpaceDN w:val="0"/>
-        <w:adjustRightInd w:val="0"/>
-        <w:spacing w:after="0" w:line="240" w:lineRule="auto"/>
-        <w:jc w:val="both"/>
-        <w:rPr>
-          <w:rFonts w:hAnsiTheme="minorHAnsi" w:cstheme="minorHAnsi"/>
-          <w:b/>
-          <w:iCs/>
-          <w:sz w:val="24"/>
-          <w:szCs w:val="24"/>
-          <w:lang w:val="pt-PT"/>
-        </w:rPr>
-      </w:pPr>
-      <w:r>
-        <w:rPr>
-          <w:rFonts w:hAnsiTheme="minorHAnsi" w:cstheme="minorHAnsi"/>
-          <w:iCs/>
-          <w:sz w:val="24"/>
-          <w:szCs w:val="24"/>
-          <w:lang w:val="pt-PT"/>
-        </w:rPr>
-        <w:t>Relações de dependência:</w:t>
-      </w:r>
-    </w:p>
-    <w:p>
-      <w:pPr>
-        <w:pStyle w:val="PargrafodaLista"/>
-        <w:numPr>
-          <w:ilvl w:val="3"/>
-          <w:numId w:val="3"/>
-        </w:numPr>
-        <w:autoSpaceDE w:val="0"/>
-        <w:autoSpaceDN w:val="0"/>
-        <w:adjustRightInd w:val="0"/>
-        <w:spacing w:after="0" w:line="240" w:lineRule="auto"/>
-        <w:jc w:val="both"/>
-        <w:rPr>
-          <w:rFonts w:hAnsiTheme="minorHAnsi" w:cstheme="minorHAnsi"/>
-          <w:b/>
-          <w:iCs/>
-          <w:sz w:val="24"/>
-          <w:szCs w:val="24"/>
-        </w:rPr>
-      </w:pPr>
-      <w:r>
-        <w:rPr>
-          <w:rFonts w:hAnsiTheme="minorHAnsi" w:cstheme="minorHAnsi"/>
-          <w:iCs/>
-          <w:sz w:val="24"/>
-          <w:szCs w:val="24"/>
-        </w:rPr>
-        <w:t>{ID} -&gt; {</w:t>
-      </w:r>
-      <w:proofErr w:type="spellStart"/>
-      <w:r>
-        <w:rPr>
-          <w:rFonts w:hAnsiTheme="minorHAnsi" w:cstheme="minorHAnsi"/>
-          <w:iCs/>
-          <w:sz w:val="24"/>
-          <w:szCs w:val="24"/>
-        </w:rPr>
-        <w:t>nome</w:t>
-      </w:r>
-      <w:proofErr w:type="spellEnd"/>
-      <w:r>
-        <w:rPr>
-          <w:rFonts w:hAnsiTheme="minorHAnsi" w:cstheme="minorHAnsi"/>
-          <w:iCs/>
-          <w:sz w:val="24"/>
-          <w:szCs w:val="24"/>
-        </w:rPr>
-        <w:t>, username, password, email}</w:t>
-      </w:r>
-    </w:p>
-    <w:p>
-      <w:pPr>
-        <w:pStyle w:val="PargrafodaLista"/>
-        <w:numPr>
-          <w:ilvl w:val="3"/>
-          <w:numId w:val="3"/>
-        </w:numPr>
-        <w:autoSpaceDE w:val="0"/>
-        <w:autoSpaceDN w:val="0"/>
-        <w:adjustRightInd w:val="0"/>
-        <w:spacing w:after="0" w:line="240" w:lineRule="auto"/>
-        <w:jc w:val="both"/>
-        <w:rPr>
-          <w:rFonts w:hAnsiTheme="minorHAnsi" w:cstheme="minorHAnsi"/>
-          <w:b/>
-          <w:iCs/>
-          <w:sz w:val="24"/>
-          <w:szCs w:val="24"/>
-        </w:rPr>
-      </w:pPr>
-      <w:r>
-        <w:rPr>
-          <w:rFonts w:hAnsiTheme="minorHAnsi" w:cstheme="minorHAnsi"/>
-          <w:iCs/>
-          <w:sz w:val="24"/>
-          <w:szCs w:val="24"/>
-        </w:rPr>
-        <w:t xml:space="preserve">{Username} -&gt; {ID, </w:t>
-      </w:r>
-      <w:proofErr w:type="spellStart"/>
-      <w:r>
-        <w:rPr>
-          <w:rFonts w:hAnsiTheme="minorHAnsi" w:cstheme="minorHAnsi"/>
-          <w:iCs/>
-          <w:sz w:val="24"/>
-          <w:szCs w:val="24"/>
-        </w:rPr>
-        <w:t>nome</w:t>
-      </w:r>
-      <w:proofErr w:type="spellEnd"/>
-      <w:r>
-        <w:rPr>
-          <w:rFonts w:hAnsiTheme="minorHAnsi" w:cstheme="minorHAnsi"/>
-          <w:iCs/>
-          <w:sz w:val="24"/>
-          <w:szCs w:val="24"/>
-        </w:rPr>
-        <w:t>, password, email}</w:t>
-      </w:r>
-    </w:p>
-    <w:p>
-      <w:pPr>
-        <w:pStyle w:val="PargrafodaLista"/>
-        <w:numPr>
-          <w:ilvl w:val="3"/>
-          <w:numId w:val="3"/>
-        </w:numPr>
-        <w:autoSpaceDE w:val="0"/>
-        <w:autoSpaceDN w:val="0"/>
-        <w:adjustRightInd w:val="0"/>
-        <w:spacing w:after="0" w:line="240" w:lineRule="auto"/>
-        <w:jc w:val="both"/>
-        <w:rPr>
-          <w:rFonts w:hAnsiTheme="minorHAnsi" w:cstheme="minorHAnsi"/>
-          <w:b/>
-          <w:iCs/>
-          <w:sz w:val="24"/>
-          <w:szCs w:val="24"/>
-        </w:rPr>
-      </w:pPr>
-      <w:r>
-        <w:rPr>
-          <w:rFonts w:hAnsiTheme="minorHAnsi" w:cstheme="minorHAnsi"/>
-          <w:iCs/>
-          <w:sz w:val="24"/>
-          <w:szCs w:val="24"/>
-        </w:rPr>
-        <w:t xml:space="preserve">{Email} -&gt; {ID, </w:t>
-      </w:r>
-      <w:proofErr w:type="spellStart"/>
-      <w:r>
-        <w:rPr>
-          <w:rFonts w:hAnsiTheme="minorHAnsi" w:cstheme="minorHAnsi"/>
-          <w:iCs/>
-          <w:sz w:val="24"/>
-          <w:szCs w:val="24"/>
-        </w:rPr>
-        <w:t>nome</w:t>
-      </w:r>
-      <w:proofErr w:type="spellEnd"/>
-      <w:r>
-        <w:rPr>
-          <w:rFonts w:hAnsiTheme="minorHAnsi" w:cstheme="minorHAnsi"/>
-          <w:iCs/>
-          <w:sz w:val="24"/>
-          <w:szCs w:val="24"/>
-        </w:rPr>
-        <w:t>, username, password}</w:t>
-      </w:r>
-    </w:p>
-    <w:p>
-      <w:pPr>
-        <w:pStyle w:val="PargrafodaLista"/>
-        <w:numPr>
-          <w:ilvl w:val="1"/>
-          <w:numId w:val="3"/>
-        </w:numPr>
-        <w:autoSpaceDE w:val="0"/>
-        <w:autoSpaceDN w:val="0"/>
-        <w:adjustRightInd w:val="0"/>
-        <w:spacing w:after="0" w:line="240" w:lineRule="auto"/>
-        <w:jc w:val="both"/>
-        <w:rPr>
-          <w:rFonts w:hAnsiTheme="minorHAnsi" w:cstheme="minorHAnsi"/>
-          <w:iCs/>
-          <w:sz w:val="24"/>
-          <w:szCs w:val="24"/>
-          <w:lang w:val="pt-PT"/>
-        </w:rPr>
-      </w:pPr>
-      <w:r>
-        <w:rPr>
-          <w:rFonts w:hAnsiTheme="minorHAnsi" w:cstheme="minorHAnsi"/>
-          <w:b/>
-          <w:iCs/>
-          <w:sz w:val="24"/>
-          <w:szCs w:val="24"/>
-          <w:lang w:val="pt-PT"/>
-        </w:rPr>
-        <w:t>Reserva</w:t>
-      </w:r>
-      <w:r>
-        <w:rPr>
-          <w:rFonts w:hAnsiTheme="minorHAnsi" w:cstheme="minorHAnsi"/>
-          <w:b/>
-          <w:iCs/>
-          <w:sz w:val="24"/>
-          <w:szCs w:val="24"/>
-          <w:lang w:val="pt-PT"/>
-        </w:rPr>
-        <w:t>:</w:t>
-      </w:r>
-    </w:p>
-    <w:p>
-      <w:pPr>
-        <w:pStyle w:val="PargrafodaLista"/>
-        <w:numPr>
-          <w:ilvl w:val="2"/>
-          <w:numId w:val="3"/>
-        </w:numPr>
-        <w:autoSpaceDE w:val="0"/>
-        <w:autoSpaceDN w:val="0"/>
-        <w:adjustRightInd w:val="0"/>
-        <w:spacing w:after="0" w:line="240" w:lineRule="auto"/>
-        <w:jc w:val="both"/>
-        <w:rPr>
-          <w:rFonts w:hAnsiTheme="minorHAnsi" w:cstheme="minorHAnsi"/>
-          <w:iCs/>
-          <w:sz w:val="24"/>
-          <w:szCs w:val="24"/>
-          <w:lang w:val="pt-PT"/>
-        </w:rPr>
-      </w:pPr>
-      <w:r>
-        <w:rPr>
-          <w:rFonts w:hAnsiTheme="minorHAnsi" w:cstheme="minorHAnsi"/>
-          <w:iCs/>
-          <w:sz w:val="24"/>
-          <w:szCs w:val="24"/>
-          <w:lang w:val="pt-PT"/>
-        </w:rPr>
-        <w:t xml:space="preserve">Chave candidata: </w:t>
-      </w:r>
-      <w:r>
-        <w:rPr>
-          <w:rFonts w:hAnsiTheme="minorHAnsi" w:cstheme="minorHAnsi"/>
-          <w:iCs/>
-          <w:sz w:val="24"/>
-          <w:szCs w:val="24"/>
-          <w:lang w:val="pt-PT"/>
-        </w:rPr>
-        <w:t>{ID}</w:t>
-      </w:r>
-    </w:p>
-    <w:p>
-      <w:pPr>
-        <w:pStyle w:val="PargrafodaLista"/>
-        <w:numPr>
-          <w:ilvl w:val="2"/>
-          <w:numId w:val="3"/>
-        </w:numPr>
-        <w:autoSpaceDE w:val="0"/>
-        <w:autoSpaceDN w:val="0"/>
-        <w:adjustRightInd w:val="0"/>
-        <w:spacing w:after="0" w:line="240" w:lineRule="auto"/>
-        <w:jc w:val="both"/>
-        <w:rPr>
-          <w:rFonts w:hAnsiTheme="minorHAnsi" w:cstheme="minorHAnsi"/>
-          <w:iCs/>
-          <w:sz w:val="24"/>
-          <w:szCs w:val="24"/>
-          <w:lang w:val="pt-PT"/>
-        </w:rPr>
-      </w:pPr>
-      <w:r>
-        <w:rPr>
-          <w:rFonts w:hAnsiTheme="minorHAnsi" w:cstheme="minorHAnsi"/>
-          <w:iCs/>
-          <w:sz w:val="24"/>
-          <w:szCs w:val="24"/>
-          <w:lang w:val="pt-PT"/>
-        </w:rPr>
-        <w:t>Relações de dependência:</w:t>
-      </w:r>
-    </w:p>
-    <w:p>
-      <w:pPr>
-        <w:pStyle w:val="PargrafodaLista"/>
-        <w:numPr>
-          <w:ilvl w:val="3"/>
-          <w:numId w:val="3"/>
-        </w:numPr>
-        <w:autoSpaceDE w:val="0"/>
-        <w:autoSpaceDN w:val="0"/>
-        <w:adjustRightInd w:val="0"/>
-        <w:spacing w:after="0" w:line="240" w:lineRule="auto"/>
-        <w:jc w:val="both"/>
-        <w:rPr>
-          <w:rFonts w:hAnsiTheme="minorHAnsi" w:cstheme="minorHAnsi"/>
-          <w:iCs/>
-          <w:sz w:val="24"/>
-          <w:szCs w:val="24"/>
-          <w:lang w:val="pt-PT"/>
-        </w:rPr>
-      </w:pPr>
-      <w:r>
-        <w:rPr>
-          <w:rFonts w:hAnsiTheme="minorHAnsi" w:cstheme="minorHAnsi"/>
-          <w:iCs/>
-          <w:sz w:val="24"/>
-          <w:szCs w:val="24"/>
-          <w:lang w:val="pt-PT"/>
-        </w:rPr>
-        <w:t>{ID} -&gt; {preço total, cliente}</w:t>
-      </w:r>
-    </w:p>
-    <w:p>
-      <w:pPr>
-        <w:pStyle w:val="PargrafodaLista"/>
-        <w:numPr>
-          <w:ilvl w:val="1"/>
-          <w:numId w:val="3"/>
-        </w:numPr>
-        <w:autoSpaceDE w:val="0"/>
-        <w:autoSpaceDN w:val="0"/>
-        <w:adjustRightInd w:val="0"/>
-        <w:spacing w:after="0" w:line="240" w:lineRule="auto"/>
-        <w:jc w:val="both"/>
-        <w:rPr>
-          <w:rFonts w:hAnsiTheme="minorHAnsi" w:cstheme="minorHAnsi"/>
-          <w:iCs/>
-          <w:sz w:val="24"/>
-          <w:szCs w:val="24"/>
-          <w:lang w:val="pt-PT"/>
-        </w:rPr>
-      </w:pPr>
-      <w:r>
-        <w:rPr>
-          <w:rFonts w:hAnsiTheme="minorHAnsi" w:cstheme="minorHAnsi"/>
-          <w:b/>
-          <w:iCs/>
-          <w:sz w:val="24"/>
-          <w:szCs w:val="24"/>
-          <w:lang w:val="pt-PT"/>
-        </w:rPr>
-        <w:t>Bilhete</w:t>
-      </w:r>
-      <w:r>
-        <w:rPr>
-          <w:rFonts w:hAnsiTheme="minorHAnsi" w:cstheme="minorHAnsi"/>
-          <w:b/>
-          <w:iCs/>
-          <w:sz w:val="24"/>
-          <w:szCs w:val="24"/>
-          <w:lang w:val="pt-PT"/>
-        </w:rPr>
-        <w:t>:</w:t>
-      </w:r>
-    </w:p>
-    <w:p>
-      <w:pPr>
-        <w:pStyle w:val="PargrafodaLista"/>
-        <w:numPr>
-          <w:ilvl w:val="2"/>
-          <w:numId w:val="3"/>
-        </w:numPr>
-        <w:autoSpaceDE w:val="0"/>
-        <w:autoSpaceDN w:val="0"/>
-        <w:adjustRightInd w:val="0"/>
-        <w:spacing w:after="0" w:line="240" w:lineRule="auto"/>
-        <w:jc w:val="both"/>
-        <w:rPr>
-          <w:rFonts w:hAnsiTheme="minorHAnsi" w:cstheme="minorHAnsi"/>
-          <w:iCs/>
-          <w:sz w:val="24"/>
-          <w:szCs w:val="24"/>
-          <w:lang w:val="pt-PT"/>
-        </w:rPr>
-      </w:pPr>
-      <w:r>
-        <w:rPr>
-          <w:rFonts w:hAnsiTheme="minorHAnsi" w:cstheme="minorHAnsi"/>
-          <w:iCs/>
-          <w:sz w:val="24"/>
-          <w:szCs w:val="24"/>
-          <w:lang w:val="pt-PT"/>
-        </w:rPr>
-        <w:t xml:space="preserve">Chaves candidatas: </w:t>
-      </w:r>
-      <w:r>
-        <w:rPr>
-          <w:rFonts w:hAnsiTheme="minorHAnsi" w:cstheme="minorHAnsi"/>
-          <w:iCs/>
-          <w:sz w:val="24"/>
-          <w:szCs w:val="24"/>
-          <w:lang w:val="pt-PT"/>
-        </w:rPr>
-        <w:t>{ID}</w:t>
-      </w:r>
-      <w:r>
-        <w:rPr>
-          <w:rFonts w:hAnsiTheme="minorHAnsi" w:cstheme="minorHAnsi"/>
-          <w:iCs/>
-          <w:sz w:val="24"/>
-          <w:szCs w:val="24"/>
-          <w:lang w:val="pt-PT"/>
-        </w:rPr>
-        <w:t xml:space="preserve">, </w:t>
-      </w:r>
-      <w:r>
-        <w:rPr>
-          <w:rFonts w:hAnsiTheme="minorHAnsi" w:cstheme="minorHAnsi"/>
-          <w:iCs/>
-          <w:sz w:val="24"/>
-          <w:szCs w:val="24"/>
-          <w:lang w:val="pt-PT"/>
-        </w:rPr>
-        <w:t>{Lugar, V</w:t>
-      </w:r>
-      <w:r>
-        <w:rPr>
-          <w:rFonts w:hAnsiTheme="minorHAnsi" w:cstheme="minorHAnsi"/>
-          <w:iCs/>
-          <w:sz w:val="24"/>
-          <w:szCs w:val="24"/>
-          <w:lang w:val="pt-PT"/>
-        </w:rPr>
-        <w:t>iagem}</w:t>
-      </w:r>
-    </w:p>
-    <w:p>
-      <w:pPr>
-        <w:pStyle w:val="PargrafodaLista"/>
-        <w:numPr>
-          <w:ilvl w:val="2"/>
-          <w:numId w:val="3"/>
-        </w:numPr>
-        <w:autoSpaceDE w:val="0"/>
-        <w:autoSpaceDN w:val="0"/>
-        <w:adjustRightInd w:val="0"/>
-        <w:spacing w:after="0" w:line="240" w:lineRule="auto"/>
-        <w:jc w:val="both"/>
-        <w:rPr>
-          <w:rFonts w:hAnsiTheme="minorHAnsi" w:cstheme="minorHAnsi"/>
-          <w:iCs/>
-          <w:sz w:val="24"/>
-          <w:szCs w:val="24"/>
-          <w:lang w:val="pt-PT"/>
-        </w:rPr>
-      </w:pPr>
-      <w:r>
-        <w:rPr>
-          <w:rFonts w:hAnsiTheme="minorHAnsi" w:cstheme="minorHAnsi"/>
-          <w:iCs/>
-          <w:sz w:val="24"/>
-          <w:szCs w:val="24"/>
-          <w:lang w:val="pt-PT"/>
-        </w:rPr>
-        <w:t>Relações de dependência:</w:t>
-      </w:r>
-    </w:p>
-    <w:p>
-      <w:pPr>
-        <w:pStyle w:val="PargrafodaLista"/>
-        <w:numPr>
-          <w:ilvl w:val="3"/>
-          <w:numId w:val="3"/>
-        </w:numPr>
-        <w:autoSpaceDE w:val="0"/>
-        <w:autoSpaceDN w:val="0"/>
-        <w:adjustRightInd w:val="0"/>
-        <w:spacing w:after="0" w:line="240" w:lineRule="auto"/>
-        <w:jc w:val="both"/>
-        <w:rPr>
-          <w:rFonts w:hAnsiTheme="minorHAnsi" w:cstheme="minorHAnsi"/>
-          <w:iCs/>
-          <w:sz w:val="24"/>
-          <w:szCs w:val="24"/>
-          <w:lang w:val="pt-PT"/>
-        </w:rPr>
-      </w:pPr>
-      <w:r>
-        <w:rPr>
-          <w:rFonts w:hAnsiTheme="minorHAnsi" w:cstheme="minorHAnsi"/>
-          <w:iCs/>
-          <w:sz w:val="24"/>
-          <w:szCs w:val="24"/>
-          <w:lang w:val="pt-PT"/>
-        </w:rPr>
-        <w:t>{ID} -&gt; {classe, preço, lugar, reserva, viagem}</w:t>
-      </w:r>
-    </w:p>
-    <w:p>
-      <w:pPr>
-        <w:pStyle w:val="PargrafodaLista"/>
-        <w:numPr>
-          <w:ilvl w:val="3"/>
-          <w:numId w:val="3"/>
-        </w:numPr>
-        <w:autoSpaceDE w:val="0"/>
-        <w:autoSpaceDN w:val="0"/>
-        <w:adjustRightInd w:val="0"/>
-        <w:spacing w:after="0" w:line="240" w:lineRule="auto"/>
-        <w:jc w:val="both"/>
-        <w:rPr>
-          <w:rFonts w:hAnsiTheme="minorHAnsi" w:cstheme="minorHAnsi"/>
-          <w:iCs/>
-          <w:sz w:val="24"/>
-          <w:szCs w:val="24"/>
-          <w:lang w:val="pt-PT"/>
-        </w:rPr>
-      </w:pPr>
-      <w:r>
-        <w:rPr>
-          <w:rFonts w:hAnsiTheme="minorHAnsi" w:cstheme="minorHAnsi"/>
-          <w:iCs/>
-          <w:sz w:val="24"/>
-          <w:szCs w:val="24"/>
-          <w:lang w:val="pt-PT"/>
-        </w:rPr>
-        <w:t>{Lugar, Viagem} -&gt; {</w:t>
-      </w:r>
-    </w:p>
-    <w:p>
-      <w:pPr>
-        <w:pStyle w:val="PargrafodaLista"/>
-        <w:numPr>
-          <w:ilvl w:val="3"/>
-          <w:numId w:val="3"/>
-        </w:numPr>
-        <w:autoSpaceDE w:val="0"/>
-        <w:autoSpaceDN w:val="0"/>
-        <w:adjustRightInd w:val="0"/>
-        <w:spacing w:after="0" w:line="240" w:lineRule="auto"/>
-        <w:jc w:val="both"/>
-        <w:rPr>
-          <w:rFonts w:hAnsiTheme="minorHAnsi" w:cstheme="minorHAnsi"/>
-          <w:iCs/>
-          <w:color w:val="FF0000"/>
-          <w:sz w:val="24"/>
-          <w:szCs w:val="24"/>
-          <w:lang w:val="pt-PT"/>
-        </w:rPr>
-      </w:pPr>
-      <w:r>
-        <w:rPr>
-          <w:rFonts w:hAnsiTheme="minorHAnsi" w:cstheme="minorHAnsi"/>
-          <w:iCs/>
-          <w:color w:val="FF0000"/>
-          <w:sz w:val="24"/>
-          <w:szCs w:val="24"/>
-          <w:lang w:val="pt-PT"/>
-        </w:rPr>
-        <w:t>{Classe, Viagem} -&gt; {preço}</w:t>
-      </w:r>
-    </w:p>
-    <w:p>
-      <w:pPr>
-        <w:pStyle w:val="PargrafodaLista"/>
-        <w:numPr>
-          <w:ilvl w:val="1"/>
-          <w:numId w:val="3"/>
-        </w:numPr>
-        <w:autoSpaceDE w:val="0"/>
-        <w:autoSpaceDN w:val="0"/>
-        <w:adjustRightInd w:val="0"/>
-        <w:spacing w:after="0" w:line="240" w:lineRule="auto"/>
-        <w:jc w:val="both"/>
-        <w:rPr>
-          <w:rFonts w:hAnsiTheme="minorHAnsi" w:cstheme="minorHAnsi"/>
-          <w:iCs/>
-          <w:sz w:val="24"/>
-          <w:szCs w:val="24"/>
-          <w:lang w:val="pt-PT"/>
-        </w:rPr>
-      </w:pPr>
-      <w:r>
-        <w:rPr>
-          <w:rFonts w:hAnsiTheme="minorHAnsi" w:cstheme="minorHAnsi"/>
-          <w:b/>
-          <w:iCs/>
-          <w:sz w:val="24"/>
-          <w:szCs w:val="24"/>
-          <w:lang w:val="pt-PT"/>
-        </w:rPr>
-        <w:t>Desconto:</w:t>
-      </w:r>
-    </w:p>
-    <w:p>
-      <w:pPr>
-        <w:pStyle w:val="PargrafodaLista"/>
-        <w:numPr>
-          <w:ilvl w:val="2"/>
-          <w:numId w:val="3"/>
-        </w:numPr>
-        <w:autoSpaceDE w:val="0"/>
-        <w:autoSpaceDN w:val="0"/>
-        <w:adjustRightInd w:val="0"/>
-        <w:spacing w:after="0" w:line="240" w:lineRule="auto"/>
-        <w:jc w:val="both"/>
-        <w:rPr>
-          <w:rFonts w:hAnsiTheme="minorHAnsi" w:cstheme="minorHAnsi"/>
-          <w:iCs/>
-          <w:sz w:val="24"/>
-          <w:szCs w:val="24"/>
-          <w:lang w:val="pt-PT"/>
-        </w:rPr>
-      </w:pPr>
-      <w:r>
-        <w:rPr>
-          <w:rFonts w:hAnsiTheme="minorHAnsi" w:cstheme="minorHAnsi"/>
-          <w:iCs/>
-          <w:sz w:val="24"/>
-          <w:szCs w:val="24"/>
-          <w:lang w:val="pt-PT"/>
-        </w:rPr>
-        <w:t>{ID}</w:t>
-      </w:r>
-    </w:p>
-    <w:p>
-      <w:pPr>
-        <w:pStyle w:val="PargrafodaLista"/>
-        <w:numPr>
-          <w:ilvl w:val="2"/>
-          <w:numId w:val="3"/>
-        </w:numPr>
-        <w:autoSpaceDE w:val="0"/>
-        <w:autoSpaceDN w:val="0"/>
-        <w:adjustRightInd w:val="0"/>
-        <w:spacing w:after="0" w:line="240" w:lineRule="auto"/>
-        <w:jc w:val="both"/>
-        <w:rPr>
-          <w:rFonts w:hAnsiTheme="minorHAnsi" w:cstheme="minorHAnsi"/>
-          <w:iCs/>
-          <w:sz w:val="24"/>
-          <w:szCs w:val="24"/>
-          <w:lang w:val="pt-PT"/>
-        </w:rPr>
-      </w:pPr>
-      <w:r>
-        <w:rPr>
-          <w:rFonts w:hAnsiTheme="minorHAnsi" w:cstheme="minorHAnsi"/>
-          <w:iCs/>
-          <w:sz w:val="24"/>
-          <w:szCs w:val="24"/>
-          <w:lang w:val="pt-PT"/>
-        </w:rPr>
-        <w:t>{Classe}</w:t>
-      </w:r>
-    </w:p>
-    <w:p>
-      <w:pPr>
-        <w:pStyle w:val="PargrafodaLista"/>
-        <w:numPr>
-          <w:ilvl w:val="1"/>
-          <w:numId w:val="3"/>
-        </w:numPr>
-        <w:autoSpaceDE w:val="0"/>
-        <w:autoSpaceDN w:val="0"/>
-        <w:adjustRightInd w:val="0"/>
-        <w:spacing w:after="0" w:line="240" w:lineRule="auto"/>
-        <w:jc w:val="both"/>
-        <w:rPr>
-          <w:rFonts w:hAnsiTheme="minorHAnsi" w:cstheme="minorHAnsi"/>
-          <w:iCs/>
-          <w:sz w:val="24"/>
-          <w:szCs w:val="24"/>
-          <w:lang w:val="pt-PT"/>
-        </w:rPr>
-      </w:pPr>
-      <w:r>
-        <w:rPr>
-          <w:rFonts w:hAnsiTheme="minorHAnsi" w:cstheme="minorHAnsi"/>
-          <w:b/>
-          <w:iCs/>
-          <w:sz w:val="24"/>
-          <w:szCs w:val="24"/>
-          <w:lang w:val="pt-PT"/>
-        </w:rPr>
-        <w:t>Viagem</w:t>
-      </w:r>
-      <w:r>
-        <w:rPr>
-          <w:rFonts w:hAnsiTheme="minorHAnsi" w:cstheme="minorHAnsi"/>
-          <w:b/>
-          <w:iCs/>
-          <w:sz w:val="24"/>
-          <w:szCs w:val="24"/>
-          <w:lang w:val="pt-PT"/>
-        </w:rPr>
-        <w:t>:</w:t>
-      </w:r>
-    </w:p>
-    <w:p>
-      <w:pPr>
-        <w:pStyle w:val="PargrafodaLista"/>
-        <w:numPr>
-          <w:ilvl w:val="2"/>
-          <w:numId w:val="3"/>
-        </w:numPr>
-        <w:autoSpaceDE w:val="0"/>
-        <w:autoSpaceDN w:val="0"/>
-        <w:adjustRightInd w:val="0"/>
-        <w:spacing w:after="0" w:line="240" w:lineRule="auto"/>
-        <w:jc w:val="both"/>
-        <w:rPr>
-          <w:rFonts w:hAnsiTheme="minorHAnsi" w:cstheme="minorHAnsi"/>
-          <w:iCs/>
-          <w:sz w:val="24"/>
-          <w:szCs w:val="24"/>
-          <w:lang w:val="pt-PT"/>
-        </w:rPr>
-      </w:pPr>
-      <w:r>
-        <w:rPr>
-          <w:rFonts w:hAnsiTheme="minorHAnsi" w:cstheme="minorHAnsi"/>
-          <w:iCs/>
-          <w:sz w:val="24"/>
-          <w:szCs w:val="24"/>
-          <w:lang w:val="pt-PT"/>
-        </w:rPr>
-        <w:t>{ID}</w:t>
-      </w:r>
-    </w:p>
-    <w:p>
-      <w:pPr>
-        <w:pStyle w:val="PargrafodaLista"/>
-        <w:numPr>
-          <w:ilvl w:val="2"/>
-          <w:numId w:val="3"/>
-        </w:numPr>
-        <w:autoSpaceDE w:val="0"/>
-        <w:autoSpaceDN w:val="0"/>
-        <w:adjustRightInd w:val="0"/>
-        <w:spacing w:after="0" w:line="240" w:lineRule="auto"/>
-        <w:jc w:val="both"/>
-        <w:rPr>
-          <w:rFonts w:hAnsiTheme="minorHAnsi" w:cstheme="minorHAnsi"/>
-          <w:iCs/>
-          <w:sz w:val="24"/>
-          <w:szCs w:val="24"/>
-          <w:lang w:val="pt-PT"/>
-        </w:rPr>
-      </w:pPr>
-      <w:r>
-        <w:rPr>
-          <w:rFonts w:hAnsiTheme="minorHAnsi" w:cstheme="minorHAnsi"/>
-          <w:iCs/>
-          <w:sz w:val="24"/>
-          <w:szCs w:val="24"/>
-          <w:lang w:val="pt-PT"/>
-        </w:rPr>
-        <w:t>{Data partida, C</w:t>
-      </w:r>
-      <w:r>
-        <w:rPr>
-          <w:rFonts w:hAnsiTheme="minorHAnsi" w:cstheme="minorHAnsi"/>
-          <w:iCs/>
-          <w:sz w:val="24"/>
-          <w:szCs w:val="24"/>
-          <w:lang w:val="pt-PT"/>
-        </w:rPr>
-        <w:t>omboio}</w:t>
-      </w:r>
-    </w:p>
-    <w:p>
-      <w:pPr>
-        <w:pStyle w:val="PargrafodaLista"/>
-        <w:numPr>
-          <w:ilvl w:val="1"/>
-          <w:numId w:val="3"/>
-        </w:numPr>
-        <w:autoSpaceDE w:val="0"/>
-        <w:autoSpaceDN w:val="0"/>
-        <w:adjustRightInd w:val="0"/>
-        <w:spacing w:after="0" w:line="240" w:lineRule="auto"/>
-        <w:jc w:val="both"/>
-        <w:rPr>
-          <w:rFonts w:hAnsiTheme="minorHAnsi" w:cstheme="minorHAnsi"/>
-          <w:iCs/>
-          <w:sz w:val="24"/>
-          <w:szCs w:val="24"/>
-          <w:lang w:val="pt-PT"/>
-        </w:rPr>
-      </w:pPr>
-      <w:r>
-        <w:rPr>
-          <w:rFonts w:hAnsiTheme="minorHAnsi" w:cstheme="minorHAnsi"/>
-          <w:b/>
-          <w:iCs/>
-          <w:sz w:val="24"/>
-          <w:szCs w:val="24"/>
-          <w:lang w:val="pt-PT"/>
-        </w:rPr>
-        <w:t>Estação</w:t>
-      </w:r>
-      <w:r>
-        <w:rPr>
-          <w:rFonts w:hAnsiTheme="minorHAnsi" w:cstheme="minorHAnsi"/>
-          <w:b/>
-          <w:iCs/>
-          <w:sz w:val="24"/>
-          <w:szCs w:val="24"/>
-          <w:lang w:val="pt-PT"/>
-        </w:rPr>
-        <w:t>:</w:t>
-      </w:r>
-    </w:p>
-    <w:p>
-      <w:pPr>
-        <w:pStyle w:val="PargrafodaLista"/>
-        <w:numPr>
-          <w:ilvl w:val="2"/>
-          <w:numId w:val="3"/>
-        </w:numPr>
-        <w:autoSpaceDE w:val="0"/>
-        <w:autoSpaceDN w:val="0"/>
-        <w:adjustRightInd w:val="0"/>
-        <w:spacing w:after="0" w:line="240" w:lineRule="auto"/>
-        <w:jc w:val="both"/>
-        <w:rPr>
-          <w:rFonts w:hAnsiTheme="minorHAnsi" w:cstheme="minorHAnsi"/>
-          <w:iCs/>
-          <w:sz w:val="24"/>
-          <w:szCs w:val="24"/>
-          <w:lang w:val="pt-PT"/>
-        </w:rPr>
-      </w:pPr>
-      <w:r>
-        <w:rPr>
-          <w:rFonts w:hAnsiTheme="minorHAnsi" w:cstheme="minorHAnsi"/>
-          <w:iCs/>
-          <w:sz w:val="24"/>
-          <w:szCs w:val="24"/>
-          <w:lang w:val="pt-PT"/>
-        </w:rPr>
-        <w:t>{ID}</w:t>
-      </w:r>
-    </w:p>
-    <w:p>
-      <w:pPr>
-        <w:pStyle w:val="PargrafodaLista"/>
-        <w:numPr>
-          <w:ilvl w:val="2"/>
-          <w:numId w:val="3"/>
-        </w:numPr>
-        <w:autoSpaceDE w:val="0"/>
-        <w:autoSpaceDN w:val="0"/>
-        <w:adjustRightInd w:val="0"/>
-        <w:spacing w:after="0" w:line="240" w:lineRule="auto"/>
-        <w:jc w:val="both"/>
-        <w:rPr>
-          <w:rFonts w:hAnsiTheme="minorHAnsi" w:cstheme="minorHAnsi"/>
-          <w:iCs/>
-          <w:sz w:val="24"/>
-          <w:szCs w:val="24"/>
-          <w:lang w:val="pt-PT"/>
-        </w:rPr>
-      </w:pPr>
-      <w:r>
-        <w:rPr>
-          <w:rFonts w:hAnsiTheme="minorHAnsi" w:cstheme="minorHAnsi"/>
-          <w:iCs/>
-          <w:sz w:val="24"/>
-          <w:szCs w:val="24"/>
-          <w:lang w:val="pt-PT"/>
-        </w:rPr>
-        <w:t>{Nome}</w:t>
-      </w:r>
-    </w:p>
-    <w:p>
-      <w:pPr>
-        <w:pStyle w:val="PargrafodaLista"/>
-        <w:numPr>
-          <w:ilvl w:val="1"/>
-          <w:numId w:val="3"/>
-        </w:numPr>
-        <w:autoSpaceDE w:val="0"/>
-        <w:autoSpaceDN w:val="0"/>
-        <w:adjustRightInd w:val="0"/>
-        <w:spacing w:after="0" w:line="240" w:lineRule="auto"/>
-        <w:jc w:val="both"/>
-        <w:rPr>
-          <w:rFonts w:hAnsiTheme="minorHAnsi" w:cstheme="minorHAnsi"/>
-          <w:iCs/>
-          <w:sz w:val="24"/>
-          <w:szCs w:val="24"/>
-          <w:lang w:val="pt-PT"/>
-        </w:rPr>
-      </w:pPr>
-      <w:r>
-        <w:rPr>
-          <w:rFonts w:hAnsiTheme="minorHAnsi" w:cstheme="minorHAnsi"/>
-          <w:b/>
-          <w:iCs/>
-          <w:sz w:val="24"/>
-          <w:szCs w:val="24"/>
-          <w:lang w:val="pt-PT"/>
-        </w:rPr>
-        <w:t>Comboio</w:t>
-      </w:r>
-      <w:r>
-        <w:rPr>
-          <w:rFonts w:hAnsiTheme="minorHAnsi" w:cstheme="minorHAnsi"/>
-          <w:b/>
-          <w:iCs/>
-          <w:sz w:val="24"/>
-          <w:szCs w:val="24"/>
-          <w:lang w:val="pt-PT"/>
-        </w:rPr>
-        <w:t>:</w:t>
-      </w:r>
-    </w:p>
-    <w:p>
-      <w:pPr>
-        <w:pStyle w:val="PargrafodaLista"/>
-        <w:numPr>
-          <w:ilvl w:val="2"/>
-          <w:numId w:val="3"/>
-        </w:numPr>
-        <w:autoSpaceDE w:val="0"/>
-        <w:autoSpaceDN w:val="0"/>
-        <w:adjustRightInd w:val="0"/>
-        <w:spacing w:after="0" w:line="240" w:lineRule="auto"/>
-        <w:jc w:val="both"/>
-        <w:rPr>
-          <w:rFonts w:hAnsiTheme="minorHAnsi" w:cstheme="minorHAnsi"/>
-          <w:iCs/>
-          <w:sz w:val="24"/>
-          <w:szCs w:val="24"/>
-          <w:lang w:val="pt-PT"/>
-        </w:rPr>
-      </w:pPr>
-      <w:r>
-        <w:rPr>
-          <w:rFonts w:hAnsiTheme="minorHAnsi" w:cstheme="minorHAnsi"/>
-          <w:iCs/>
-          <w:sz w:val="24"/>
-          <w:szCs w:val="24"/>
-          <w:lang w:val="pt-PT"/>
-        </w:rPr>
-        <w:t>{ID}</w:t>
-      </w:r>
-    </w:p>
-    <w:p>
-      <w:pPr>
-        <w:pStyle w:val="PargrafodaLista"/>
-        <w:numPr>
-          <w:ilvl w:val="1"/>
-          <w:numId w:val="3"/>
-        </w:numPr>
-        <w:autoSpaceDE w:val="0"/>
-        <w:autoSpaceDN w:val="0"/>
-        <w:adjustRightInd w:val="0"/>
-        <w:spacing w:after="0" w:line="240" w:lineRule="auto"/>
-        <w:jc w:val="both"/>
-        <w:rPr>
-          <w:rFonts w:hAnsiTheme="minorHAnsi" w:cstheme="minorHAnsi"/>
-          <w:iCs/>
-          <w:sz w:val="24"/>
-          <w:szCs w:val="24"/>
-          <w:lang w:val="pt-PT"/>
-        </w:rPr>
-      </w:pPr>
-      <w:r>
-        <w:rPr>
-          <w:rFonts w:hAnsiTheme="minorHAnsi" w:cstheme="minorHAnsi"/>
-          <w:b/>
-          <w:iCs/>
-          <w:sz w:val="24"/>
-          <w:szCs w:val="24"/>
-          <w:lang w:val="pt-PT"/>
-        </w:rPr>
-        <w:t>Lugar:</w:t>
-      </w:r>
-    </w:p>
-    <w:p>
-      <w:pPr>
-        <w:pStyle w:val="PargrafodaLista"/>
-        <w:numPr>
-          <w:ilvl w:val="2"/>
-          <w:numId w:val="3"/>
-        </w:numPr>
-        <w:autoSpaceDE w:val="0"/>
-        <w:autoSpaceDN w:val="0"/>
-        <w:adjustRightInd w:val="0"/>
-        <w:spacing w:after="0" w:line="240" w:lineRule="auto"/>
-        <w:jc w:val="both"/>
-        <w:rPr>
-          <w:rFonts w:hAnsiTheme="minorHAnsi" w:cstheme="minorHAnsi"/>
-          <w:iCs/>
-          <w:sz w:val="24"/>
-          <w:szCs w:val="24"/>
-          <w:lang w:val="pt-PT"/>
-        </w:rPr>
-      </w:pPr>
-      <w:r>
-        <w:rPr>
-          <w:rFonts w:hAnsiTheme="minorHAnsi" w:cstheme="minorHAnsi"/>
-          <w:iCs/>
-          <w:sz w:val="24"/>
-          <w:szCs w:val="24"/>
-          <w:lang w:val="pt-PT"/>
-        </w:rPr>
-        <w:t>{Comboio, Número}</w:t>
-      </w:r>
-    </w:p>
-    <w:p>
-      <w:pPr>
-        <w:autoSpaceDE w:val="0"/>
-        <w:autoSpaceDN w:val="0"/>
-        <w:adjustRightInd w:val="0"/>
-        <w:spacing w:after="0" w:line="240" w:lineRule="auto"/>
-        <w:jc w:val="both"/>
-        <w:rPr>
-          <w:rFonts w:hAnsiTheme="minorHAnsi" w:cstheme="minorHAnsi"/>
-          <w:iCs/>
-          <w:sz w:val="24"/>
-          <w:szCs w:val="24"/>
-          <w:lang w:val="pt-PT"/>
-        </w:rPr>
-      </w:pPr>
-    </w:p>
-    <w:p>
-      <w:pPr>
-        <w:ind w:left="1080" w:firstLine="360"/>
-        <w:jc w:val="both"/>
-        <w:rPr>
-          <w:rFonts w:hAnsiTheme="minorHAnsi" w:cstheme="minorHAnsi"/>
-          <w:iCs/>
-          <w:sz w:val="24"/>
-          <w:szCs w:val="24"/>
-          <w:lang w:val="pt-PT"/>
-        </w:rPr>
-      </w:pPr>
-      <w:r>
-        <w:rPr>
-          <w:rFonts w:hAnsiTheme="minorHAnsi" w:cstheme="minorHAnsi"/>
-          <w:iCs/>
-          <w:sz w:val="24"/>
-          <w:szCs w:val="24"/>
-          <w:lang w:val="pt-PT"/>
-        </w:rPr>
-        <w:t>Como todas as relações da dependência das tabelas têm por base atributos que são chaves candidatas, o nosso modelo não desobedece aos requerimentos do BCNF.</w:t>
-      </w:r>
-    </w:p>
-    <w:p>
-      <w:pPr>
-        <w:pStyle w:val="PargrafodaLista"/>
-        <w:numPr>
-          <w:ilvl w:val="0"/>
-          <w:numId w:val="2"/>
-        </w:numPr>
-        <w:autoSpaceDE w:val="0"/>
-        <w:autoSpaceDN w:val="0"/>
-        <w:adjustRightInd w:val="0"/>
-        <w:spacing w:after="0" w:line="240" w:lineRule="auto"/>
-        <w:jc w:val="both"/>
-        <w:rPr>
-          <w:rFonts w:hAnsiTheme="minorHAnsi" w:cstheme="minorHAnsi"/>
-          <w:b/>
-          <w:iCs/>
-          <w:sz w:val="24"/>
-          <w:szCs w:val="24"/>
-          <w:u w:val="single"/>
-        </w:rPr>
-      </w:pPr>
-      <w:r>
-        <w:rPr>
-          <w:rFonts w:hAnsiTheme="minorHAnsi" w:cstheme="minorHAnsi"/>
-          <w:b/>
-          <w:iCs/>
-          <w:sz w:val="24"/>
-          <w:szCs w:val="24"/>
-          <w:u w:val="single"/>
-        </w:rPr>
-        <w:t>Fourth Normal Form (4NF)</w:t>
-      </w:r>
-    </w:p>
-    <w:p>
-      <w:pPr>
-        <w:pStyle w:val="PargrafodaLista"/>
-        <w:rPr>
-          <w:rFonts w:hAnsiTheme="minorHAnsi" w:cstheme="minorHAnsi"/>
-          <w:b/>
-          <w:iCs/>
-          <w:sz w:val="24"/>
-          <w:szCs w:val="24"/>
-          <w:u w:val="single"/>
-        </w:rPr>
-      </w:pPr>
-    </w:p>
-    <w:p>
-      <w:pPr>
-        <w:pStyle w:val="PargrafodaLista"/>
-        <w:numPr>
-          <w:ilvl w:val="0"/>
-          <w:numId w:val="2"/>
-        </w:numPr>
-        <w:autoSpaceDE w:val="0"/>
-        <w:autoSpaceDN w:val="0"/>
-        <w:adjustRightInd w:val="0"/>
-        <w:spacing w:after="0" w:line="240" w:lineRule="auto"/>
-        <w:jc w:val="both"/>
-        <w:rPr>
-          <w:rFonts w:hAnsiTheme="minorHAnsi" w:cstheme="minorHAnsi"/>
-          <w:b/>
-          <w:iCs/>
-          <w:sz w:val="24"/>
-          <w:szCs w:val="24"/>
-          <w:u w:val="single"/>
-        </w:rPr>
-      </w:pPr>
-      <w:r>
-        <w:rPr>
-          <w:rFonts w:hAnsiTheme="minorHAnsi" w:cstheme="minorHAnsi"/>
-          <w:b/>
-          <w:iCs/>
-          <w:sz w:val="24"/>
-          <w:szCs w:val="24"/>
-          <w:u w:val="single"/>
-        </w:rPr>
-        <w:t>Fifth Normal Form (5NF)</w:t>
-      </w:r>
-    </w:p>
-    <w:p>
-      <w:pPr>
-        <w:autoSpaceDE w:val="0"/>
-        <w:autoSpaceDN w:val="0"/>
-        <w:adjustRightInd w:val="0"/>
-        <w:spacing w:after="0" w:line="240" w:lineRule="auto"/>
-        <w:jc w:val="both"/>
-        <w:rPr>
-          <w:rFonts w:hAnsiTheme="minorHAnsi" w:cstheme="minorHAnsi"/>
-          <w:b/>
-          <w:iCs/>
-          <w:sz w:val="24"/>
-          <w:szCs w:val="24"/>
+          <w:lang w:val="pt-PT"/>
+        </w:rPr>
+      </w:pPr>
+    </w:p>
+    <w:p>
+      <w:pPr>
+        <w:autoSpaceDE w:val="0"/>
+        <w:autoSpaceDN w:val="0"/>
+        <w:adjustRightInd w:val="0"/>
+        <w:spacing w:after="0" w:line="240" w:lineRule="auto"/>
+        <w:jc w:val="both"/>
+        <w:rPr>
+          <w:rFonts w:hAnsiTheme="minorHAnsi" w:cstheme="minorHAnsi"/>
+          <w:b/>
+          <w:iCs/>
+          <w:sz w:val="24"/>
+          <w:szCs w:val="24"/>
+          <w:lang w:val="pt-PT"/>
         </w:rPr>
       </w:pPr>
     </w:p>

</xml_diff>

<commit_message>
Atualizado ficheiro da normalização
</commit_message>
<xml_diff>
--- a/TP1/TP1-Normalização.docx
+++ b/TP1/TP1-Normalização.docx
@@ -1068,26 +1068,26 @@
           <w:noProof/>
         </w:rPr>
         <w:drawing>
-          <wp:anchor distT="0" distB="0" distL="114300" distR="114300" simplePos="0" relativeHeight="251661312" behindDoc="1" locked="0" layoutInCell="1" allowOverlap="1">
+          <wp:anchor distT="0" distB="0" distL="114300" distR="114300" simplePos="0" relativeHeight="251692032" behindDoc="1" locked="0" layoutInCell="1" allowOverlap="1">
             <wp:simplePos x="0" y="0"/>
             <wp:positionH relativeFrom="margin">
-              <wp:posOffset>0</wp:posOffset>
+              <wp:align>left</wp:align>
             </wp:positionH>
             <wp:positionV relativeFrom="paragraph">
-              <wp:posOffset>12065</wp:posOffset>
+              <wp:posOffset>15875</wp:posOffset>
             </wp:positionV>
-            <wp:extent cx="2766060" cy="1010285"/>
+            <wp:extent cx="4061460" cy="1017337"/>
             <wp:effectExtent l="0" t="0" r="0" b="0"/>
             <wp:wrapTight wrapText="bothSides">
               <wp:wrapPolygon edited="0">
                 <wp:start x="0" y="0"/>
-                <wp:lineTo x="0" y="21179"/>
-                <wp:lineTo x="21421" y="21179"/>
-                <wp:lineTo x="21421" y="0"/>
+                <wp:lineTo x="0" y="21034"/>
+                <wp:lineTo x="21478" y="21034"/>
+                <wp:lineTo x="21478" y="0"/>
                 <wp:lineTo x="0" y="0"/>
               </wp:wrapPolygon>
             </wp:wrapTight>
-            <wp:docPr id="4" name="Imagem 4"/>
+            <wp:docPr id="2" name="Imagem 2"/>
             <wp:cNvGraphicFramePr>
               <a:graphicFrameLocks xmlns:a="http://schemas.openxmlformats.org/drawingml/2006/main" noChangeAspect="1"/>
             </wp:cNvGraphicFramePr>
@@ -1113,7 +1113,7 @@
                   <pic:spPr>
                     <a:xfrm>
                       <a:off x="0" y="0"/>
-                      <a:ext cx="2766060" cy="1010285"/>
+                      <a:ext cx="4061460" cy="1017337"/>
                     </a:xfrm>
                     <a:prstGeom prst="rect">
                       <a:avLst/>
@@ -1238,22 +1238,22 @@
         <mc:AlternateContent>
           <mc:Choice Requires="wps">
             <w:drawing>
-              <wp:anchor distT="0" distB="0" distL="114300" distR="114300" simplePos="0" relativeHeight="251688960" behindDoc="1" locked="0" layoutInCell="1" allowOverlap="1" wp14:anchorId="5C2923A8" wp14:editId="3149D71F">
+              <wp:anchor distT="0" distB="0" distL="114300" distR="114300" simplePos="0" relativeHeight="251694080" behindDoc="1" locked="0" layoutInCell="1" allowOverlap="1" wp14:anchorId="6DD48DBE" wp14:editId="0E4E9E26">
                 <wp:simplePos x="0" y="0"/>
                 <wp:positionH relativeFrom="margin">
-                  <wp:posOffset>0</wp:posOffset>
+                  <wp:posOffset>40005</wp:posOffset>
                 </wp:positionH>
                 <wp:positionV relativeFrom="paragraph">
-                  <wp:posOffset>71755</wp:posOffset>
+                  <wp:posOffset>106680</wp:posOffset>
                 </wp:positionV>
-                <wp:extent cx="2766060" cy="167640"/>
-                <wp:effectExtent l="0" t="0" r="0" b="3810"/>
+                <wp:extent cx="3962400" cy="175260"/>
+                <wp:effectExtent l="0" t="0" r="0" b="0"/>
                 <wp:wrapTight wrapText="bothSides">
                   <wp:wrapPolygon edited="0">
                     <wp:start x="0" y="0"/>
-                    <wp:lineTo x="0" y="19636"/>
-                    <wp:lineTo x="21421" y="19636"/>
-                    <wp:lineTo x="21421" y="0"/>
+                    <wp:lineTo x="0" y="18783"/>
+                    <wp:lineTo x="21496" y="18783"/>
+                    <wp:lineTo x="21496" y="0"/>
                     <wp:lineTo x="0" y="0"/>
                   </wp:wrapPolygon>
                 </wp:wrapTight>
@@ -1266,7 +1266,7 @@
                       <wps:spPr>
                         <a:xfrm>
                           <a:off x="0" y="0"/>
-                          <a:ext cx="2766060" cy="167640"/>
+                          <a:ext cx="3962400" cy="175260"/>
                         </a:xfrm>
                         <a:prstGeom prst="rect">
                           <a:avLst/>
@@ -1334,6 +1334,9 @@
                     </wps:wsp>
                   </a:graphicData>
                 </a:graphic>
+                <wp14:sizeRelH relativeFrom="margin">
+                  <wp14:pctWidth>0</wp14:pctWidth>
+                </wp14:sizeRelH>
                 <wp14:sizeRelV relativeFrom="margin">
                   <wp14:pctHeight>0</wp14:pctHeight>
                 </wp14:sizeRelV>
@@ -1342,7 +1345,7 @@
           </mc:Choice>
           <mc:Fallback>
             <w:pict>
-              <v:shape w14:anchorId="5C2923A8" id="Caixa de texto 1" o:spid="_x0000_s1027" type="#_x0000_t202" style="position:absolute;left:0;text-align:left;margin-left:0;margin-top:5.65pt;width:217.8pt;height:13.2pt;z-index:-251627520;visibility:visible;mso-wrap-style:square;mso-height-percent:0;mso-wrap-distance-left:9pt;mso-wrap-distance-top:0;mso-wrap-distance-right:9pt;mso-wrap-distance-bottom:0;mso-position-horizontal:absolute;mso-position-horizontal-relative:margin;mso-position-vertical:absolute;mso-position-vertical-relative:text;mso-height-percent:0;mso-height-relative:margin;v-text-anchor:top" o:gfxdata="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" stroked="f">
+              <v:shape w14:anchorId="6DD48DBE" id="Caixa de texto 1" o:spid="_x0000_s1027" type="#_x0000_t202" style="position:absolute;left:0;text-align:left;margin-left:3.15pt;margin-top:8.4pt;width:312pt;height:13.8pt;z-index:-251622400;visibility:visible;mso-wrap-style:square;mso-width-percent:0;mso-height-percent:0;mso-wrap-distance-left:9pt;mso-wrap-distance-top:0;mso-wrap-distance-right:9pt;mso-wrap-distance-bottom:0;mso-position-horizontal:absolute;mso-position-horizontal-relative:margin;mso-position-vertical:absolute;mso-position-vertical-relative:text;mso-width-percent:0;mso-height-percent:0;mso-width-relative:margin;mso-height-relative:margin;v-text-anchor:top" o:gfxdata="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" stroked="f">
                 <v:textbox inset="0,0,0,0">
                   <w:txbxContent>
                     <w:p>
@@ -3437,6 +3440,37 @@
           <w:szCs w:val="24"/>
           <w:lang w:val="pt-PT"/>
         </w:rPr>
+        <w:t>,</w:t>
+      </w:r>
+      <w:r>
+        <w:rPr>
+          <w:rFonts w:hAnsiTheme="minorHAnsi" w:cstheme="minorHAnsi"/>
+          <w:iCs/>
+          <w:sz w:val="24"/>
+          <w:szCs w:val="24"/>
+          <w:lang w:val="pt-PT"/>
+        </w:rPr>
+        <w:t xml:space="preserve"> </w:t>
+      </w:r>
+      <w:r>
+        <w:rPr>
+          <w:rFonts w:hAnsiTheme="minorHAnsi" w:cstheme="minorHAnsi"/>
+          <w:i/>
+          <w:iCs/>
+          <w:sz w:val="24"/>
+          <w:szCs w:val="24"/>
+          <w:lang w:val="pt-PT"/>
+        </w:rPr>
+        <w:t>cliente</w:t>
+      </w:r>
+      <w:r>
+        <w:rPr>
+          <w:rFonts w:hAnsiTheme="minorHAnsi" w:cstheme="minorHAnsi"/>
+          <w:iCs/>
+          <w:sz w:val="24"/>
+          <w:szCs w:val="24"/>
+          <w:lang w:val="pt-PT"/>
+        </w:rPr>
         <w:t xml:space="preserve"> e </w:t>
       </w:r>
       <w:r>
@@ -3448,18 +3482,40 @@
           <w:szCs w:val="24"/>
           <w:lang w:val="pt-PT"/>
         </w:rPr>
-        <w:t>cliente</w:t>
-      </w:r>
-      <w:r>
-        <w:rPr>
-          <w:rFonts w:hAnsiTheme="minorHAnsi" w:cstheme="minorHAnsi"/>
-          <w:iCs/>
-          <w:sz w:val="24"/>
-          <w:szCs w:val="24"/>
-          <w:lang w:val="pt-PT"/>
-        </w:rPr>
-        <w:t xml:space="preserve"> são atributos funcionalmente dependentes de cada reserva (ID).</w:t>
-      </w:r>
+        <w:t>data</w:t>
+      </w:r>
+      <w:r>
+        <w:rPr>
+          <w:rFonts w:hAnsiTheme="minorHAnsi" w:cstheme="minorHAnsi"/>
+          <w:iCs/>
+          <w:sz w:val="24"/>
+          <w:szCs w:val="24"/>
+          <w:lang w:val="pt-PT"/>
+        </w:rPr>
+        <w:t xml:space="preserve"> </w:t>
+      </w:r>
+      <w:r>
+        <w:rPr>
+          <w:rFonts w:hAnsiTheme="minorHAnsi" w:cstheme="minorHAnsi"/>
+          <w:iCs/>
+          <w:sz w:val="24"/>
+          <w:szCs w:val="24"/>
+          <w:lang w:val="pt-PT"/>
+        </w:rPr>
+        <w:t>são</w:t>
+      </w:r>
+      <w:r>
+        <w:rPr>
+          <w:rFonts w:hAnsiTheme="minorHAnsi" w:cstheme="minorHAnsi"/>
+          <w:iCs/>
+          <w:sz w:val="24"/>
+          <w:szCs w:val="24"/>
+          <w:lang w:val="pt-PT"/>
+        </w:rPr>
+        <w:t xml:space="preserve"> atributos funcionalmente dependentes de cada reserva (ID).</w:t>
+      </w:r>
+      <w:bookmarkStart w:id="0" w:name="_GoBack"/>
+      <w:bookmarkEnd w:id="0"/>
     </w:p>
     <w:p>
       <w:pPr>
@@ -4444,19 +4500,7 @@
           <w:szCs w:val="24"/>
           <w:lang w:val="pt-PT"/>
         </w:rPr>
-        <w:t xml:space="preserve"> que sempre que era adicionado um novo bilhete, era também feito um teste de cas</w:t>
-      </w:r>
-      <w:bookmarkStart w:id="0" w:name="_GoBack"/>
-      <w:bookmarkEnd w:id="0"/>
-      <w:r>
-        <w:rPr>
-          <w:rFonts w:hAnsiTheme="minorHAnsi" w:cstheme="minorHAnsi"/>
-          <w:iCs/>
-          <w:sz w:val="24"/>
-          <w:szCs w:val="24"/>
-          <w:lang w:val="pt-PT"/>
-        </w:rPr>
-        <w:t>os para</w:t>
+        <w:t xml:space="preserve"> que sempre que era adicionado um novo bilhete, era também feito um teste de casos para</w:t>
       </w:r>
       <w:r>
         <w:rPr>

</xml_diff>